<commit_message>
Update project template files and gitignore, remove catboost_info artifacts
</commit_message>
<xml_diff>
--- a/public/pdfs/machine-learning/Final Project Part 1/ProjectTemplate.docx
+++ b/public/pdfs/machine-learning/Final Project Part 1/ProjectTemplate.docx
@@ -4,7 +4,7 @@
   <w:body>
     <w:p>
       <w:pPr>
-        <w:pStyle w:val="TOCHeading"/>
+        <w:pStyle w:val="TOC"/>
       </w:pPr>
     </w:p>
     <w:p>
@@ -95,7 +95,31 @@
           <w:highlight w:val="green"/>
           <w:lang w:val="en-US"/>
         </w:rPr>
-        <w:t>(title should be creative)</w:t>
+        <w:t>(</w:t>
+      </w:r>
+      <w:proofErr w:type="gramStart"/>
+      <w:r>
+        <w:rPr>
+          <w:b/>
+          <w:bCs/>
+          <w:sz w:val="72"/>
+          <w:szCs w:val="72"/>
+          <w:highlight w:val="green"/>
+          <w:lang w:val="en-US"/>
+        </w:rPr>
+        <w:t>title</w:t>
+      </w:r>
+      <w:proofErr w:type="gramEnd"/>
+      <w:r>
+        <w:rPr>
+          <w:b/>
+          <w:bCs/>
+          <w:sz w:val="72"/>
+          <w:szCs w:val="72"/>
+          <w:highlight w:val="green"/>
+          <w:lang w:val="en-US"/>
+        </w:rPr>
+        <w:t xml:space="preserve"> should be creative)</w:t>
       </w:r>
     </w:p>
     <w:p>
@@ -245,6 +269,7 @@
       </w:sdtPr>
       <w:sdtEndPr>
         <w:rPr>
+          <w:rFonts w:eastAsiaTheme="minorEastAsia"/>
           <w:b/>
           <w:bCs/>
           <w:noProof/>
@@ -253,7 +278,7 @@
       <w:sdtContent>
         <w:p>
           <w:pPr>
-            <w:pStyle w:val="TOCHeading"/>
+            <w:pStyle w:val="TOC"/>
           </w:pPr>
           <w:r>
             <w:t>Contents</w:t>
@@ -267,7 +292,6 @@
               <w:tab w:val="right" w:leader="dot" w:pos="9350"/>
             </w:tabs>
             <w:rPr>
-              <w:rFonts w:eastAsiaTheme="minorEastAsia"/>
               <w:noProof/>
               <w:sz w:val="24"/>
               <w:szCs w:val="24"/>
@@ -286,7 +310,7 @@
           <w:hyperlink w:anchor="_Toc212413752" w:history="1">
             <w:r>
               <w:rPr>
-                <w:rStyle w:val="Hyperlink"/>
+                <w:rStyle w:val="ae"/>
                 <w:noProof/>
                 <w:lang w:val="en-US"/>
               </w:rPr>
@@ -294,7 +318,6 @@
             </w:r>
             <w:r>
               <w:rPr>
-                <w:rFonts w:eastAsiaTheme="minorEastAsia"/>
                 <w:noProof/>
                 <w:sz w:val="24"/>
                 <w:szCs w:val="24"/>
@@ -304,7 +327,7 @@
             </w:r>
             <w:r>
               <w:rPr>
-                <w:rStyle w:val="Hyperlink"/>
+                <w:rStyle w:val="ae"/>
                 <w:noProof/>
                 <w:lang w:val="en-US"/>
               </w:rPr>
@@ -368,7 +391,6 @@
               <w:tab w:val="right" w:leader="dot" w:pos="9350"/>
             </w:tabs>
             <w:rPr>
-              <w:rFonts w:eastAsiaTheme="minorEastAsia"/>
               <w:noProof/>
               <w:sz w:val="24"/>
               <w:szCs w:val="24"/>
@@ -378,7 +400,7 @@
           <w:hyperlink w:anchor="_Toc212413753" w:history="1">
             <w:r>
               <w:rPr>
-                <w:rStyle w:val="Hyperlink"/>
+                <w:rStyle w:val="ae"/>
                 <w:noProof/>
                 <w:lang w:val="en-US"/>
               </w:rPr>
@@ -386,7 +408,6 @@
             </w:r>
             <w:r>
               <w:rPr>
-                <w:rFonts w:eastAsiaTheme="minorEastAsia"/>
                 <w:noProof/>
                 <w:sz w:val="24"/>
                 <w:szCs w:val="24"/>
@@ -396,7 +417,7 @@
             </w:r>
             <w:r>
               <w:rPr>
-                <w:rStyle w:val="Hyperlink"/>
+                <w:rStyle w:val="ae"/>
                 <w:noProof/>
                 <w:lang w:val="en-US"/>
               </w:rPr>
@@ -460,7 +481,6 @@
               <w:tab w:val="right" w:leader="dot" w:pos="9350"/>
             </w:tabs>
             <w:rPr>
-              <w:rFonts w:eastAsiaTheme="minorEastAsia"/>
               <w:noProof/>
               <w:sz w:val="24"/>
               <w:szCs w:val="24"/>
@@ -470,7 +490,7 @@
           <w:hyperlink w:anchor="_Toc212413754" w:history="1">
             <w:r>
               <w:rPr>
-                <w:rStyle w:val="Hyperlink"/>
+                <w:rStyle w:val="ae"/>
                 <w:noProof/>
                 <w:lang w:val="en-US"/>
               </w:rPr>
@@ -478,7 +498,6 @@
             </w:r>
             <w:r>
               <w:rPr>
-                <w:rFonts w:eastAsiaTheme="minorEastAsia"/>
                 <w:noProof/>
                 <w:sz w:val="24"/>
                 <w:szCs w:val="24"/>
@@ -488,7 +507,7 @@
             </w:r>
             <w:r>
               <w:rPr>
-                <w:rStyle w:val="Hyperlink"/>
+                <w:rStyle w:val="ae"/>
                 <w:noProof/>
                 <w:lang w:val="en-US"/>
               </w:rPr>
@@ -552,7 +571,6 @@
               <w:tab w:val="right" w:leader="dot" w:pos="9350"/>
             </w:tabs>
             <w:rPr>
-              <w:rFonts w:eastAsiaTheme="minorEastAsia"/>
               <w:noProof/>
               <w:sz w:val="24"/>
               <w:szCs w:val="24"/>
@@ -562,7 +580,7 @@
           <w:hyperlink w:anchor="_Toc212413755" w:history="1">
             <w:r>
               <w:rPr>
-                <w:rStyle w:val="Hyperlink"/>
+                <w:rStyle w:val="ae"/>
                 <w:noProof/>
                 <w:lang w:val="en-US"/>
               </w:rPr>
@@ -570,7 +588,6 @@
             </w:r>
             <w:r>
               <w:rPr>
-                <w:rFonts w:eastAsiaTheme="minorEastAsia"/>
                 <w:noProof/>
                 <w:sz w:val="24"/>
                 <w:szCs w:val="24"/>
@@ -580,7 +597,7 @@
             </w:r>
             <w:r>
               <w:rPr>
-                <w:rStyle w:val="Hyperlink"/>
+                <w:rStyle w:val="ae"/>
                 <w:noProof/>
                 <w:lang w:val="en-US"/>
               </w:rPr>
@@ -644,7 +661,6 @@
               <w:tab w:val="right" w:leader="dot" w:pos="9350"/>
             </w:tabs>
             <w:rPr>
-              <w:rFonts w:eastAsiaTheme="minorEastAsia"/>
               <w:noProof/>
               <w:sz w:val="24"/>
               <w:szCs w:val="24"/>
@@ -654,7 +670,7 @@
           <w:hyperlink w:anchor="_Toc212413756" w:history="1">
             <w:r>
               <w:rPr>
-                <w:rStyle w:val="Hyperlink"/>
+                <w:rStyle w:val="ae"/>
                 <w:noProof/>
                 <w:lang w:val="en-US"/>
               </w:rPr>
@@ -662,7 +678,6 @@
             </w:r>
             <w:r>
               <w:rPr>
-                <w:rFonts w:eastAsiaTheme="minorEastAsia"/>
                 <w:noProof/>
                 <w:sz w:val="24"/>
                 <w:szCs w:val="24"/>
@@ -672,7 +687,7 @@
             </w:r>
             <w:r>
               <w:rPr>
-                <w:rStyle w:val="Hyperlink"/>
+                <w:rStyle w:val="ae"/>
                 <w:noProof/>
                 <w:lang w:val="en-US"/>
               </w:rPr>
@@ -736,7 +751,6 @@
               <w:tab w:val="right" w:leader="dot" w:pos="9350"/>
             </w:tabs>
             <w:rPr>
-              <w:rFonts w:eastAsiaTheme="minorEastAsia"/>
               <w:noProof/>
               <w:sz w:val="24"/>
               <w:szCs w:val="24"/>
@@ -746,7 +760,7 @@
           <w:hyperlink w:anchor="_Toc212413757" w:history="1">
             <w:r>
               <w:rPr>
-                <w:rStyle w:val="Hyperlink"/>
+                <w:rStyle w:val="ae"/>
                 <w:noProof/>
                 <w:lang w:val="en-US"/>
               </w:rPr>
@@ -754,7 +768,6 @@
             </w:r>
             <w:r>
               <w:rPr>
-                <w:rFonts w:eastAsiaTheme="minorEastAsia"/>
                 <w:noProof/>
                 <w:sz w:val="24"/>
                 <w:szCs w:val="24"/>
@@ -764,7 +777,7 @@
             </w:r>
             <w:r>
               <w:rPr>
-                <w:rStyle w:val="Hyperlink"/>
+                <w:rStyle w:val="ae"/>
                 <w:noProof/>
                 <w:lang w:val="en-US"/>
               </w:rPr>
@@ -828,7 +841,6 @@
               <w:tab w:val="right" w:leader="dot" w:pos="9350"/>
             </w:tabs>
             <w:rPr>
-              <w:rFonts w:eastAsiaTheme="minorEastAsia"/>
               <w:noProof/>
               <w:sz w:val="24"/>
               <w:szCs w:val="24"/>
@@ -838,7 +850,7 @@
           <w:hyperlink w:anchor="_Toc212413758" w:history="1">
             <w:r>
               <w:rPr>
-                <w:rStyle w:val="Hyperlink"/>
+                <w:rStyle w:val="ae"/>
                 <w:noProof/>
                 <w:lang w:val="en-US"/>
               </w:rPr>
@@ -846,7 +858,6 @@
             </w:r>
             <w:r>
               <w:rPr>
-                <w:rFonts w:eastAsiaTheme="minorEastAsia"/>
                 <w:noProof/>
                 <w:sz w:val="24"/>
                 <w:szCs w:val="24"/>
@@ -856,7 +867,7 @@
             </w:r>
             <w:r>
               <w:rPr>
-                <w:rStyle w:val="Hyperlink"/>
+                <w:rStyle w:val="ae"/>
                 <w:noProof/>
                 <w:lang w:val="en-US"/>
               </w:rPr>
@@ -920,7 +931,6 @@
               <w:tab w:val="right" w:leader="dot" w:pos="9350"/>
             </w:tabs>
             <w:rPr>
-              <w:rFonts w:eastAsiaTheme="minorEastAsia"/>
               <w:noProof/>
               <w:sz w:val="24"/>
               <w:szCs w:val="24"/>
@@ -930,7 +940,7 @@
           <w:hyperlink w:anchor="_Toc212413759" w:history="1">
             <w:r>
               <w:rPr>
-                <w:rStyle w:val="Hyperlink"/>
+                <w:rStyle w:val="ae"/>
                 <w:noProof/>
                 <w:lang w:val="en-US"/>
               </w:rPr>
@@ -938,7 +948,6 @@
             </w:r>
             <w:r>
               <w:rPr>
-                <w:rFonts w:eastAsiaTheme="minorEastAsia"/>
                 <w:noProof/>
                 <w:sz w:val="24"/>
                 <w:szCs w:val="24"/>
@@ -948,7 +957,7 @@
             </w:r>
             <w:r>
               <w:rPr>
-                <w:rStyle w:val="Hyperlink"/>
+                <w:rStyle w:val="ae"/>
                 <w:noProof/>
                 <w:lang w:val="en-US"/>
               </w:rPr>
@@ -1012,7 +1021,6 @@
               <w:tab w:val="right" w:leader="dot" w:pos="9350"/>
             </w:tabs>
             <w:rPr>
-              <w:rFonts w:eastAsiaTheme="minorEastAsia"/>
               <w:noProof/>
               <w:sz w:val="24"/>
               <w:szCs w:val="24"/>
@@ -1022,7 +1030,7 @@
           <w:hyperlink w:anchor="_Toc212413760" w:history="1">
             <w:r>
               <w:rPr>
-                <w:rStyle w:val="Hyperlink"/>
+                <w:rStyle w:val="ae"/>
                 <w:noProof/>
                 <w:lang w:val="en-US"/>
               </w:rPr>
@@ -1030,7 +1038,6 @@
             </w:r>
             <w:r>
               <w:rPr>
-                <w:rFonts w:eastAsiaTheme="minorEastAsia"/>
                 <w:noProof/>
                 <w:sz w:val="24"/>
                 <w:szCs w:val="24"/>
@@ -1040,7 +1047,7 @@
             </w:r>
             <w:r>
               <w:rPr>
-                <w:rStyle w:val="Hyperlink"/>
+                <w:rStyle w:val="ae"/>
                 <w:noProof/>
                 <w:lang w:val="en-US"/>
               </w:rPr>
@@ -1104,7 +1111,6 @@
               <w:tab w:val="right" w:leader="dot" w:pos="9350"/>
             </w:tabs>
             <w:rPr>
-              <w:rFonts w:eastAsiaTheme="minorEastAsia"/>
               <w:noProof/>
               <w:sz w:val="24"/>
               <w:szCs w:val="24"/>
@@ -1114,7 +1120,7 @@
           <w:hyperlink w:anchor="_Toc212413761" w:history="1">
             <w:r>
               <w:rPr>
-                <w:rStyle w:val="Hyperlink"/>
+                <w:rStyle w:val="ae"/>
                 <w:noProof/>
                 <w:lang w:val="en-US"/>
               </w:rPr>
@@ -1122,7 +1128,6 @@
             </w:r>
             <w:r>
               <w:rPr>
-                <w:rFonts w:eastAsiaTheme="minorEastAsia"/>
                 <w:noProof/>
                 <w:sz w:val="24"/>
                 <w:szCs w:val="24"/>
@@ -1132,7 +1137,7 @@
             </w:r>
             <w:r>
               <w:rPr>
-                <w:rStyle w:val="Hyperlink"/>
+                <w:rStyle w:val="ae"/>
                 <w:noProof/>
                 <w:lang w:val="en-US"/>
               </w:rPr>
@@ -1196,7 +1201,6 @@
               <w:tab w:val="right" w:leader="dot" w:pos="9350"/>
             </w:tabs>
             <w:rPr>
-              <w:rFonts w:eastAsiaTheme="minorEastAsia"/>
               <w:noProof/>
               <w:sz w:val="24"/>
               <w:szCs w:val="24"/>
@@ -1206,7 +1210,7 @@
           <w:hyperlink w:anchor="_Toc212413762" w:history="1">
             <w:r>
               <w:rPr>
-                <w:rStyle w:val="Hyperlink"/>
+                <w:rStyle w:val="ae"/>
                 <w:noProof/>
                 <w:lang w:val="en-US"/>
               </w:rPr>
@@ -1214,7 +1218,6 @@
             </w:r>
             <w:r>
               <w:rPr>
-                <w:rFonts w:eastAsiaTheme="minorEastAsia"/>
                 <w:noProof/>
                 <w:sz w:val="24"/>
                 <w:szCs w:val="24"/>
@@ -1224,7 +1227,7 @@
             </w:r>
             <w:r>
               <w:rPr>
-                <w:rStyle w:val="Hyperlink"/>
+                <w:rStyle w:val="ae"/>
                 <w:noProof/>
                 <w:lang w:val="en-US"/>
               </w:rPr>
@@ -1288,7 +1291,6 @@
               <w:tab w:val="right" w:leader="dot" w:pos="9350"/>
             </w:tabs>
             <w:rPr>
-              <w:rFonts w:eastAsiaTheme="minorEastAsia"/>
               <w:noProof/>
               <w:sz w:val="24"/>
               <w:szCs w:val="24"/>
@@ -1298,7 +1300,7 @@
           <w:hyperlink w:anchor="_Toc212413763" w:history="1">
             <w:r>
               <w:rPr>
-                <w:rStyle w:val="Hyperlink"/>
+                <w:rStyle w:val="ae"/>
                 <w:noProof/>
                 <w:lang w:val="en-US"/>
               </w:rPr>
@@ -1306,7 +1308,6 @@
             </w:r>
             <w:r>
               <w:rPr>
-                <w:rFonts w:eastAsiaTheme="minorEastAsia"/>
                 <w:noProof/>
                 <w:sz w:val="24"/>
                 <w:szCs w:val="24"/>
@@ -1316,7 +1317,7 @@
             </w:r>
             <w:r>
               <w:rPr>
-                <w:rStyle w:val="Hyperlink"/>
+                <w:rStyle w:val="ae"/>
                 <w:noProof/>
                 <w:lang w:val="en-US"/>
               </w:rPr>
@@ -1380,7 +1381,6 @@
               <w:tab w:val="right" w:leader="dot" w:pos="9350"/>
             </w:tabs>
             <w:rPr>
-              <w:rFonts w:eastAsiaTheme="minorEastAsia"/>
               <w:noProof/>
               <w:sz w:val="24"/>
               <w:szCs w:val="24"/>
@@ -1390,7 +1390,7 @@
           <w:hyperlink w:anchor="_Toc212413764" w:history="1">
             <w:r>
               <w:rPr>
-                <w:rStyle w:val="Hyperlink"/>
+                <w:rStyle w:val="ae"/>
                 <w:noProof/>
                 <w:lang w:val="en-US"/>
               </w:rPr>
@@ -1398,7 +1398,6 @@
             </w:r>
             <w:r>
               <w:rPr>
-                <w:rFonts w:eastAsiaTheme="minorEastAsia"/>
                 <w:noProof/>
                 <w:sz w:val="24"/>
                 <w:szCs w:val="24"/>
@@ -1408,7 +1407,7 @@
             </w:r>
             <w:r>
               <w:rPr>
-                <w:rStyle w:val="Hyperlink"/>
+                <w:rStyle w:val="ae"/>
                 <w:noProof/>
                 <w:lang w:val="en-US"/>
               </w:rPr>
@@ -1472,7 +1471,6 @@
               <w:tab w:val="right" w:leader="dot" w:pos="9350"/>
             </w:tabs>
             <w:rPr>
-              <w:rFonts w:eastAsiaTheme="minorEastAsia"/>
               <w:noProof/>
               <w:sz w:val="24"/>
               <w:szCs w:val="24"/>
@@ -1482,7 +1480,7 @@
           <w:hyperlink w:anchor="_Toc212413765" w:history="1">
             <w:r>
               <w:rPr>
-                <w:rStyle w:val="Hyperlink"/>
+                <w:rStyle w:val="ae"/>
                 <w:noProof/>
                 <w:lang w:val="en-US"/>
               </w:rPr>
@@ -1490,7 +1488,6 @@
             </w:r>
             <w:r>
               <w:rPr>
-                <w:rFonts w:eastAsiaTheme="minorEastAsia"/>
                 <w:noProof/>
                 <w:sz w:val="24"/>
                 <w:szCs w:val="24"/>
@@ -1500,7 +1497,7 @@
             </w:r>
             <w:r>
               <w:rPr>
-                <w:rStyle w:val="Hyperlink"/>
+                <w:rStyle w:val="ae"/>
                 <w:noProof/>
                 <w:lang w:val="en-US"/>
               </w:rPr>
@@ -1564,7 +1561,6 @@
               <w:tab w:val="right" w:leader="dot" w:pos="9350"/>
             </w:tabs>
             <w:rPr>
-              <w:rFonts w:eastAsiaTheme="minorEastAsia"/>
               <w:noProof/>
               <w:sz w:val="24"/>
               <w:szCs w:val="24"/>
@@ -1574,7 +1570,7 @@
           <w:hyperlink w:anchor="_Toc212413766" w:history="1">
             <w:r>
               <w:rPr>
-                <w:rStyle w:val="Hyperlink"/>
+                <w:rStyle w:val="ae"/>
                 <w:noProof/>
                 <w:lang w:val="en-US"/>
               </w:rPr>
@@ -1582,7 +1578,6 @@
             </w:r>
             <w:r>
               <w:rPr>
-                <w:rFonts w:eastAsiaTheme="minorEastAsia"/>
                 <w:noProof/>
                 <w:sz w:val="24"/>
                 <w:szCs w:val="24"/>
@@ -1592,7 +1587,7 @@
             </w:r>
             <w:r>
               <w:rPr>
-                <w:rStyle w:val="Hyperlink"/>
+                <w:rStyle w:val="ae"/>
                 <w:noProof/>
                 <w:lang w:val="en-US"/>
               </w:rPr>
@@ -1656,7 +1651,6 @@
               <w:tab w:val="right" w:leader="dot" w:pos="9350"/>
             </w:tabs>
             <w:rPr>
-              <w:rFonts w:eastAsiaTheme="minorEastAsia"/>
               <w:noProof/>
               <w:sz w:val="24"/>
               <w:szCs w:val="24"/>
@@ -1666,7 +1660,7 @@
           <w:hyperlink w:anchor="_Toc212413767" w:history="1">
             <w:r>
               <w:rPr>
-                <w:rStyle w:val="Hyperlink"/>
+                <w:rStyle w:val="ae"/>
                 <w:noProof/>
                 <w:lang w:val="en-US"/>
               </w:rPr>
@@ -1674,7 +1668,6 @@
             </w:r>
             <w:r>
               <w:rPr>
-                <w:rFonts w:eastAsiaTheme="minorEastAsia"/>
                 <w:noProof/>
                 <w:sz w:val="24"/>
                 <w:szCs w:val="24"/>
@@ -1684,7 +1677,7 @@
             </w:r>
             <w:r>
               <w:rPr>
-                <w:rStyle w:val="Hyperlink"/>
+                <w:rStyle w:val="ae"/>
                 <w:noProof/>
                 <w:lang w:val="en-US"/>
               </w:rPr>
@@ -1748,7 +1741,6 @@
               <w:tab w:val="right" w:leader="dot" w:pos="9350"/>
             </w:tabs>
             <w:rPr>
-              <w:rFonts w:eastAsiaTheme="minorEastAsia"/>
               <w:noProof/>
               <w:sz w:val="24"/>
               <w:szCs w:val="24"/>
@@ -1758,7 +1750,7 @@
           <w:hyperlink w:anchor="_Toc212413768" w:history="1">
             <w:r>
               <w:rPr>
-                <w:rStyle w:val="Hyperlink"/>
+                <w:rStyle w:val="ae"/>
                 <w:noProof/>
                 <w:lang w:val="en-US"/>
               </w:rPr>
@@ -1766,7 +1758,6 @@
             </w:r>
             <w:r>
               <w:rPr>
-                <w:rFonts w:eastAsiaTheme="minorEastAsia"/>
                 <w:noProof/>
                 <w:sz w:val="24"/>
                 <w:szCs w:val="24"/>
@@ -1776,7 +1767,7 @@
             </w:r>
             <w:r>
               <w:rPr>
-                <w:rStyle w:val="Hyperlink"/>
+                <w:rStyle w:val="ae"/>
                 <w:noProof/>
                 <w:lang w:val="en-US"/>
               </w:rPr>
@@ -1840,7 +1831,6 @@
               <w:tab w:val="right" w:leader="dot" w:pos="9350"/>
             </w:tabs>
             <w:rPr>
-              <w:rFonts w:eastAsiaTheme="minorEastAsia"/>
               <w:noProof/>
               <w:sz w:val="24"/>
               <w:szCs w:val="24"/>
@@ -1850,7 +1840,7 @@
           <w:hyperlink w:anchor="_Toc212413769" w:history="1">
             <w:r>
               <w:rPr>
-                <w:rStyle w:val="Hyperlink"/>
+                <w:rStyle w:val="ae"/>
                 <w:noProof/>
                 <w:lang w:val="en-US"/>
               </w:rPr>
@@ -1858,7 +1848,6 @@
             </w:r>
             <w:r>
               <w:rPr>
-                <w:rFonts w:eastAsiaTheme="minorEastAsia"/>
                 <w:noProof/>
                 <w:sz w:val="24"/>
                 <w:szCs w:val="24"/>
@@ -1868,7 +1857,7 @@
             </w:r>
             <w:r>
               <w:rPr>
-                <w:rStyle w:val="Hyperlink"/>
+                <w:rStyle w:val="ae"/>
                 <w:noProof/>
                 <w:lang w:val="en-US"/>
               </w:rPr>
@@ -1932,7 +1921,6 @@
               <w:tab w:val="right" w:leader="dot" w:pos="9350"/>
             </w:tabs>
             <w:rPr>
-              <w:rFonts w:eastAsiaTheme="minorEastAsia"/>
               <w:noProof/>
               <w:sz w:val="24"/>
               <w:szCs w:val="24"/>
@@ -1942,7 +1930,7 @@
           <w:hyperlink w:anchor="_Toc212413770" w:history="1">
             <w:r>
               <w:rPr>
-                <w:rStyle w:val="Hyperlink"/>
+                <w:rStyle w:val="ae"/>
                 <w:noProof/>
                 <w:lang w:val="en-US"/>
               </w:rPr>
@@ -1950,7 +1938,6 @@
             </w:r>
             <w:r>
               <w:rPr>
-                <w:rFonts w:eastAsiaTheme="minorEastAsia"/>
                 <w:noProof/>
                 <w:sz w:val="24"/>
                 <w:szCs w:val="24"/>
@@ -1960,7 +1947,7 @@
             </w:r>
             <w:r>
               <w:rPr>
-                <w:rStyle w:val="Hyperlink"/>
+                <w:rStyle w:val="ae"/>
                 <w:noProof/>
                 <w:lang w:val="en-US"/>
               </w:rPr>
@@ -2024,7 +2011,6 @@
               <w:tab w:val="right" w:leader="dot" w:pos="9350"/>
             </w:tabs>
             <w:rPr>
-              <w:rFonts w:eastAsiaTheme="minorEastAsia"/>
               <w:noProof/>
               <w:sz w:val="24"/>
               <w:szCs w:val="24"/>
@@ -2034,7 +2020,7 @@
           <w:hyperlink w:anchor="_Toc212413771" w:history="1">
             <w:r>
               <w:rPr>
-                <w:rStyle w:val="Hyperlink"/>
+                <w:rStyle w:val="ae"/>
                 <w:noProof/>
                 <w:lang w:val="en-US"/>
               </w:rPr>
@@ -2042,7 +2028,6 @@
             </w:r>
             <w:r>
               <w:rPr>
-                <w:rFonts w:eastAsiaTheme="minorEastAsia"/>
                 <w:noProof/>
                 <w:sz w:val="24"/>
                 <w:szCs w:val="24"/>
@@ -2052,7 +2037,7 @@
             </w:r>
             <w:r>
               <w:rPr>
-                <w:rStyle w:val="Hyperlink"/>
+                <w:rStyle w:val="ae"/>
                 <w:noProof/>
                 <w:lang w:val="en-US"/>
               </w:rPr>
@@ -2116,7 +2101,6 @@
               <w:tab w:val="right" w:leader="dot" w:pos="9350"/>
             </w:tabs>
             <w:rPr>
-              <w:rFonts w:eastAsiaTheme="minorEastAsia"/>
               <w:noProof/>
               <w:sz w:val="24"/>
               <w:szCs w:val="24"/>
@@ -2126,7 +2110,7 @@
           <w:hyperlink w:anchor="_Toc212413772" w:history="1">
             <w:r>
               <w:rPr>
-                <w:rStyle w:val="Hyperlink"/>
+                <w:rStyle w:val="ae"/>
                 <w:noProof/>
                 <w:lang w:val="en-US"/>
               </w:rPr>
@@ -2134,7 +2118,6 @@
             </w:r>
             <w:r>
               <w:rPr>
-                <w:rFonts w:eastAsiaTheme="minorEastAsia"/>
                 <w:noProof/>
                 <w:sz w:val="24"/>
                 <w:szCs w:val="24"/>
@@ -2144,7 +2127,7 @@
             </w:r>
             <w:r>
               <w:rPr>
-                <w:rStyle w:val="Hyperlink"/>
+                <w:rStyle w:val="ae"/>
                 <w:noProof/>
                 <w:lang w:val="en-US"/>
               </w:rPr>
@@ -2208,7 +2191,6 @@
               <w:tab w:val="right" w:leader="dot" w:pos="9350"/>
             </w:tabs>
             <w:rPr>
-              <w:rFonts w:eastAsiaTheme="minorEastAsia"/>
               <w:noProof/>
               <w:sz w:val="24"/>
               <w:szCs w:val="24"/>
@@ -2218,7 +2200,7 @@
           <w:hyperlink w:anchor="_Toc212413773" w:history="1">
             <w:r>
               <w:rPr>
-                <w:rStyle w:val="Hyperlink"/>
+                <w:rStyle w:val="ae"/>
                 <w:noProof/>
                 <w:lang w:val="en-US"/>
               </w:rPr>
@@ -2226,7 +2208,6 @@
             </w:r>
             <w:r>
               <w:rPr>
-                <w:rFonts w:eastAsiaTheme="minorEastAsia"/>
                 <w:noProof/>
                 <w:sz w:val="24"/>
                 <w:szCs w:val="24"/>
@@ -2236,7 +2217,7 @@
             </w:r>
             <w:r>
               <w:rPr>
-                <w:rStyle w:val="Hyperlink"/>
+                <w:rStyle w:val="ae"/>
                 <w:noProof/>
                 <w:lang w:val="en-US"/>
               </w:rPr>
@@ -2300,7 +2281,6 @@
               <w:tab w:val="right" w:leader="dot" w:pos="9350"/>
             </w:tabs>
             <w:rPr>
-              <w:rFonts w:eastAsiaTheme="minorEastAsia"/>
               <w:noProof/>
               <w:sz w:val="24"/>
               <w:szCs w:val="24"/>
@@ -2310,7 +2290,7 @@
           <w:hyperlink w:anchor="_Toc212413774" w:history="1">
             <w:r>
               <w:rPr>
-                <w:rStyle w:val="Hyperlink"/>
+                <w:rStyle w:val="ae"/>
                 <w:noProof/>
                 <w:lang w:val="en-US"/>
               </w:rPr>
@@ -2318,7 +2298,6 @@
             </w:r>
             <w:r>
               <w:rPr>
-                <w:rFonts w:eastAsiaTheme="minorEastAsia"/>
                 <w:noProof/>
                 <w:sz w:val="24"/>
                 <w:szCs w:val="24"/>
@@ -2328,7 +2307,7 @@
             </w:r>
             <w:r>
               <w:rPr>
-                <w:rStyle w:val="Hyperlink"/>
+                <w:rStyle w:val="ae"/>
                 <w:noProof/>
                 <w:lang w:val="en-US"/>
               </w:rPr>
@@ -2392,7 +2371,6 @@
               <w:tab w:val="right" w:leader="dot" w:pos="9350"/>
             </w:tabs>
             <w:rPr>
-              <w:rFonts w:eastAsiaTheme="minorEastAsia"/>
               <w:noProof/>
               <w:sz w:val="24"/>
               <w:szCs w:val="24"/>
@@ -2402,7 +2380,7 @@
           <w:hyperlink w:anchor="_Toc212413775" w:history="1">
             <w:r>
               <w:rPr>
-                <w:rStyle w:val="Hyperlink"/>
+                <w:rStyle w:val="ae"/>
                 <w:noProof/>
                 <w:lang w:val="en-US"/>
               </w:rPr>
@@ -2410,7 +2388,6 @@
             </w:r>
             <w:r>
               <w:rPr>
-                <w:rFonts w:eastAsiaTheme="minorEastAsia"/>
                 <w:noProof/>
                 <w:sz w:val="24"/>
                 <w:szCs w:val="24"/>
@@ -2420,7 +2397,7 @@
             </w:r>
             <w:r>
               <w:rPr>
-                <w:rStyle w:val="Hyperlink"/>
+                <w:rStyle w:val="ae"/>
                 <w:noProof/>
                 <w:lang w:val="en-US"/>
               </w:rPr>
@@ -2484,7 +2461,6 @@
               <w:tab w:val="right" w:leader="dot" w:pos="9350"/>
             </w:tabs>
             <w:rPr>
-              <w:rFonts w:eastAsiaTheme="minorEastAsia"/>
               <w:noProof/>
               <w:sz w:val="24"/>
               <w:szCs w:val="24"/>
@@ -2494,7 +2470,7 @@
           <w:hyperlink w:anchor="_Toc212413776" w:history="1">
             <w:r>
               <w:rPr>
-                <w:rStyle w:val="Hyperlink"/>
+                <w:rStyle w:val="ae"/>
                 <w:noProof/>
                 <w:lang w:val="en-US"/>
               </w:rPr>
@@ -2502,7 +2478,6 @@
             </w:r>
             <w:r>
               <w:rPr>
-                <w:rFonts w:eastAsiaTheme="minorEastAsia"/>
                 <w:noProof/>
                 <w:sz w:val="24"/>
                 <w:szCs w:val="24"/>
@@ -2512,7 +2487,7 @@
             </w:r>
             <w:r>
               <w:rPr>
-                <w:rStyle w:val="Hyperlink"/>
+                <w:rStyle w:val="ae"/>
                 <w:noProof/>
                 <w:lang w:val="en-US"/>
               </w:rPr>
@@ -2576,7 +2551,6 @@
               <w:tab w:val="right" w:leader="dot" w:pos="9350"/>
             </w:tabs>
             <w:rPr>
-              <w:rFonts w:eastAsiaTheme="minorEastAsia"/>
               <w:noProof/>
               <w:sz w:val="24"/>
               <w:szCs w:val="24"/>
@@ -2586,7 +2560,7 @@
           <w:hyperlink w:anchor="_Toc212413777" w:history="1">
             <w:r>
               <w:rPr>
-                <w:rStyle w:val="Hyperlink"/>
+                <w:rStyle w:val="ae"/>
                 <w:noProof/>
                 <w:lang w:val="en-US"/>
               </w:rPr>
@@ -2594,7 +2568,6 @@
             </w:r>
             <w:r>
               <w:rPr>
-                <w:rFonts w:eastAsiaTheme="minorEastAsia"/>
                 <w:noProof/>
                 <w:sz w:val="24"/>
                 <w:szCs w:val="24"/>
@@ -2604,7 +2577,7 @@
             </w:r>
             <w:r>
               <w:rPr>
-                <w:rStyle w:val="Hyperlink"/>
+                <w:rStyle w:val="ae"/>
                 <w:noProof/>
                 <w:lang w:val="en-US"/>
               </w:rPr>
@@ -2668,7 +2641,6 @@
               <w:tab w:val="right" w:leader="dot" w:pos="9350"/>
             </w:tabs>
             <w:rPr>
-              <w:rFonts w:eastAsiaTheme="minorEastAsia"/>
               <w:noProof/>
               <w:sz w:val="24"/>
               <w:szCs w:val="24"/>
@@ -2678,7 +2650,7 @@
           <w:hyperlink w:anchor="_Toc212413778" w:history="1">
             <w:r>
               <w:rPr>
-                <w:rStyle w:val="Hyperlink"/>
+                <w:rStyle w:val="ae"/>
                 <w:noProof/>
                 <w:lang w:val="en-US"/>
               </w:rPr>
@@ -2686,7 +2658,6 @@
             </w:r>
             <w:r>
               <w:rPr>
-                <w:rFonts w:eastAsiaTheme="minorEastAsia"/>
                 <w:noProof/>
                 <w:sz w:val="24"/>
                 <w:szCs w:val="24"/>
@@ -2696,7 +2667,7 @@
             </w:r>
             <w:r>
               <w:rPr>
-                <w:rStyle w:val="Hyperlink"/>
+                <w:rStyle w:val="ae"/>
                 <w:noProof/>
                 <w:lang w:val="en-US"/>
               </w:rPr>
@@ -2760,7 +2731,6 @@
               <w:tab w:val="right" w:leader="dot" w:pos="9350"/>
             </w:tabs>
             <w:rPr>
-              <w:rFonts w:eastAsiaTheme="minorEastAsia"/>
               <w:noProof/>
               <w:sz w:val="24"/>
               <w:szCs w:val="24"/>
@@ -2770,7 +2740,7 @@
           <w:hyperlink w:anchor="_Toc212413779" w:history="1">
             <w:r>
               <w:rPr>
-                <w:rStyle w:val="Hyperlink"/>
+                <w:rStyle w:val="ae"/>
                 <w:noProof/>
                 <w:lang w:val="en-US"/>
               </w:rPr>
@@ -2778,7 +2748,6 @@
             </w:r>
             <w:r>
               <w:rPr>
-                <w:rFonts w:eastAsiaTheme="minorEastAsia"/>
                 <w:noProof/>
                 <w:sz w:val="24"/>
                 <w:szCs w:val="24"/>
@@ -2788,7 +2757,7 @@
             </w:r>
             <w:r>
               <w:rPr>
-                <w:rStyle w:val="Hyperlink"/>
+                <w:rStyle w:val="ae"/>
                 <w:noProof/>
                 <w:lang w:val="en-US"/>
               </w:rPr>
@@ -2852,7 +2821,6 @@
               <w:tab w:val="right" w:leader="dot" w:pos="9350"/>
             </w:tabs>
             <w:rPr>
-              <w:rFonts w:eastAsiaTheme="minorEastAsia"/>
               <w:noProof/>
               <w:sz w:val="24"/>
               <w:szCs w:val="24"/>
@@ -2862,7 +2830,7 @@
           <w:hyperlink w:anchor="_Toc212413780" w:history="1">
             <w:r>
               <w:rPr>
-                <w:rStyle w:val="Hyperlink"/>
+                <w:rStyle w:val="ae"/>
                 <w:noProof/>
                 <w:lang w:val="en-US"/>
               </w:rPr>
@@ -2870,7 +2838,6 @@
             </w:r>
             <w:r>
               <w:rPr>
-                <w:rFonts w:eastAsiaTheme="minorEastAsia"/>
                 <w:noProof/>
                 <w:sz w:val="24"/>
                 <w:szCs w:val="24"/>
@@ -2880,7 +2847,7 @@
             </w:r>
             <w:r>
               <w:rPr>
-                <w:rStyle w:val="Hyperlink"/>
+                <w:rStyle w:val="ae"/>
                 <w:noProof/>
                 <w:lang w:val="en-US"/>
               </w:rPr>
@@ -2944,7 +2911,6 @@
               <w:tab w:val="right" w:leader="dot" w:pos="9350"/>
             </w:tabs>
             <w:rPr>
-              <w:rFonts w:eastAsiaTheme="minorEastAsia"/>
               <w:noProof/>
               <w:sz w:val="24"/>
               <w:szCs w:val="24"/>
@@ -2954,7 +2920,7 @@
           <w:hyperlink w:anchor="_Toc212413781" w:history="1">
             <w:r>
               <w:rPr>
-                <w:rStyle w:val="Hyperlink"/>
+                <w:rStyle w:val="ae"/>
                 <w:noProof/>
                 <w:lang w:val="en-US"/>
               </w:rPr>
@@ -2962,7 +2928,6 @@
             </w:r>
             <w:r>
               <w:rPr>
-                <w:rFonts w:eastAsiaTheme="minorEastAsia"/>
                 <w:noProof/>
                 <w:sz w:val="24"/>
                 <w:szCs w:val="24"/>
@@ -2972,7 +2937,7 @@
             </w:r>
             <w:r>
               <w:rPr>
-                <w:rStyle w:val="Hyperlink"/>
+                <w:rStyle w:val="ae"/>
                 <w:noProof/>
                 <w:lang w:val="en-US"/>
               </w:rPr>
@@ -3036,7 +3001,6 @@
               <w:tab w:val="right" w:leader="dot" w:pos="9350"/>
             </w:tabs>
             <w:rPr>
-              <w:rFonts w:eastAsiaTheme="minorEastAsia"/>
               <w:noProof/>
               <w:sz w:val="24"/>
               <w:szCs w:val="24"/>
@@ -3046,7 +3010,7 @@
           <w:hyperlink w:anchor="_Toc212413782" w:history="1">
             <w:r>
               <w:rPr>
-                <w:rStyle w:val="Hyperlink"/>
+                <w:rStyle w:val="ae"/>
                 <w:noProof/>
                 <w:lang w:val="en-US"/>
               </w:rPr>
@@ -3054,7 +3018,6 @@
             </w:r>
             <w:r>
               <w:rPr>
-                <w:rFonts w:eastAsiaTheme="minorEastAsia"/>
                 <w:noProof/>
                 <w:sz w:val="24"/>
                 <w:szCs w:val="24"/>
@@ -3064,7 +3027,7 @@
             </w:r>
             <w:r>
               <w:rPr>
-                <w:rStyle w:val="Hyperlink"/>
+                <w:rStyle w:val="ae"/>
                 <w:noProof/>
                 <w:lang w:val="en-US"/>
               </w:rPr>
@@ -3128,7 +3091,6 @@
               <w:tab w:val="right" w:leader="dot" w:pos="9350"/>
             </w:tabs>
             <w:rPr>
-              <w:rFonts w:eastAsiaTheme="minorEastAsia"/>
               <w:noProof/>
               <w:sz w:val="24"/>
               <w:szCs w:val="24"/>
@@ -3138,7 +3100,7 @@
           <w:hyperlink w:anchor="_Toc212413783" w:history="1">
             <w:r>
               <w:rPr>
-                <w:rStyle w:val="Hyperlink"/>
+                <w:rStyle w:val="ae"/>
                 <w:noProof/>
                 <w:lang w:val="en-US"/>
               </w:rPr>
@@ -3146,7 +3108,6 @@
             </w:r>
             <w:r>
               <w:rPr>
-                <w:rFonts w:eastAsiaTheme="minorEastAsia"/>
                 <w:noProof/>
                 <w:sz w:val="24"/>
                 <w:szCs w:val="24"/>
@@ -3156,7 +3117,7 @@
             </w:r>
             <w:r>
               <w:rPr>
-                <w:rStyle w:val="Hyperlink"/>
+                <w:rStyle w:val="ae"/>
                 <w:noProof/>
                 <w:lang w:val="en-US"/>
               </w:rPr>
@@ -3220,7 +3181,6 @@
               <w:tab w:val="right" w:leader="dot" w:pos="9350"/>
             </w:tabs>
             <w:rPr>
-              <w:rFonts w:eastAsiaTheme="minorEastAsia"/>
               <w:noProof/>
               <w:sz w:val="24"/>
               <w:szCs w:val="24"/>
@@ -3230,7 +3190,7 @@
           <w:hyperlink w:anchor="_Toc212413784" w:history="1">
             <w:r>
               <w:rPr>
-                <w:rStyle w:val="Hyperlink"/>
+                <w:rStyle w:val="ae"/>
                 <w:noProof/>
                 <w:lang w:val="en-US"/>
               </w:rPr>
@@ -3238,7 +3198,6 @@
             </w:r>
             <w:r>
               <w:rPr>
-                <w:rFonts w:eastAsiaTheme="minorEastAsia"/>
                 <w:noProof/>
                 <w:sz w:val="24"/>
                 <w:szCs w:val="24"/>
@@ -3248,7 +3207,7 @@
             </w:r>
             <w:r>
               <w:rPr>
-                <w:rStyle w:val="Hyperlink"/>
+                <w:rStyle w:val="ae"/>
                 <w:noProof/>
                 <w:lang w:val="en-US"/>
               </w:rPr>
@@ -3312,7 +3271,6 @@
               <w:tab w:val="right" w:leader="dot" w:pos="9350"/>
             </w:tabs>
             <w:rPr>
-              <w:rFonts w:eastAsiaTheme="minorEastAsia"/>
               <w:noProof/>
               <w:sz w:val="24"/>
               <w:szCs w:val="24"/>
@@ -3322,7 +3280,7 @@
           <w:hyperlink w:anchor="_Toc212413785" w:history="1">
             <w:r>
               <w:rPr>
-                <w:rStyle w:val="Hyperlink"/>
+                <w:rStyle w:val="ae"/>
                 <w:noProof/>
                 <w:lang w:val="en-US"/>
               </w:rPr>
@@ -3330,7 +3288,6 @@
             </w:r>
             <w:r>
               <w:rPr>
-                <w:rFonts w:eastAsiaTheme="minorEastAsia"/>
                 <w:noProof/>
                 <w:sz w:val="24"/>
                 <w:szCs w:val="24"/>
@@ -3340,7 +3297,7 @@
             </w:r>
             <w:r>
               <w:rPr>
-                <w:rStyle w:val="Hyperlink"/>
+                <w:rStyle w:val="ae"/>
                 <w:noProof/>
                 <w:lang w:val="en-US"/>
               </w:rPr>
@@ -3404,7 +3361,6 @@
               <w:tab w:val="right" w:leader="dot" w:pos="9350"/>
             </w:tabs>
             <w:rPr>
-              <w:rFonts w:eastAsiaTheme="minorEastAsia"/>
               <w:noProof/>
               <w:sz w:val="24"/>
               <w:szCs w:val="24"/>
@@ -3414,7 +3370,7 @@
           <w:hyperlink w:anchor="_Toc212413786" w:history="1">
             <w:r>
               <w:rPr>
-                <w:rStyle w:val="Hyperlink"/>
+                <w:rStyle w:val="ae"/>
                 <w:noProof/>
                 <w:lang w:val="en-US"/>
               </w:rPr>
@@ -3422,7 +3378,6 @@
             </w:r>
             <w:r>
               <w:rPr>
-                <w:rFonts w:eastAsiaTheme="minorEastAsia"/>
                 <w:noProof/>
                 <w:sz w:val="24"/>
                 <w:szCs w:val="24"/>
@@ -3432,7 +3387,7 @@
             </w:r>
             <w:r>
               <w:rPr>
-                <w:rStyle w:val="Hyperlink"/>
+                <w:rStyle w:val="ae"/>
                 <w:noProof/>
                 <w:lang w:val="en-US"/>
               </w:rPr>
@@ -3496,7 +3451,6 @@
               <w:tab w:val="right" w:leader="dot" w:pos="9350"/>
             </w:tabs>
             <w:rPr>
-              <w:rFonts w:eastAsiaTheme="minorEastAsia"/>
               <w:noProof/>
               <w:sz w:val="24"/>
               <w:szCs w:val="24"/>
@@ -3506,7 +3460,7 @@
           <w:hyperlink w:anchor="_Toc212413787" w:history="1">
             <w:r>
               <w:rPr>
-                <w:rStyle w:val="Hyperlink"/>
+                <w:rStyle w:val="ae"/>
                 <w:noProof/>
                 <w:lang w:val="en-US"/>
               </w:rPr>
@@ -3514,7 +3468,6 @@
             </w:r>
             <w:r>
               <w:rPr>
-                <w:rFonts w:eastAsiaTheme="minorEastAsia"/>
                 <w:noProof/>
                 <w:sz w:val="24"/>
                 <w:szCs w:val="24"/>
@@ -3524,7 +3477,7 @@
             </w:r>
             <w:r>
               <w:rPr>
-                <w:rStyle w:val="Hyperlink"/>
+                <w:rStyle w:val="ae"/>
                 <w:noProof/>
                 <w:lang w:val="en-US"/>
               </w:rPr>
@@ -3588,7 +3541,6 @@
               <w:tab w:val="right" w:leader="dot" w:pos="9350"/>
             </w:tabs>
             <w:rPr>
-              <w:rFonts w:eastAsiaTheme="minorEastAsia"/>
               <w:noProof/>
               <w:sz w:val="24"/>
               <w:szCs w:val="24"/>
@@ -3598,7 +3550,7 @@
           <w:hyperlink w:anchor="_Toc212413788" w:history="1">
             <w:r>
               <w:rPr>
-                <w:rStyle w:val="Hyperlink"/>
+                <w:rStyle w:val="ae"/>
                 <w:noProof/>
                 <w:lang w:val="en-US"/>
               </w:rPr>
@@ -3606,7 +3558,6 @@
             </w:r>
             <w:r>
               <w:rPr>
-                <w:rFonts w:eastAsiaTheme="minorEastAsia"/>
                 <w:noProof/>
                 <w:sz w:val="24"/>
                 <w:szCs w:val="24"/>
@@ -3616,7 +3567,7 @@
             </w:r>
             <w:r>
               <w:rPr>
-                <w:rStyle w:val="Hyperlink"/>
+                <w:rStyle w:val="ae"/>
                 <w:noProof/>
                 <w:lang w:val="en-US"/>
               </w:rPr>
@@ -3680,7 +3631,6 @@
               <w:tab w:val="right" w:leader="dot" w:pos="9350"/>
             </w:tabs>
             <w:rPr>
-              <w:rFonts w:eastAsiaTheme="minorEastAsia"/>
               <w:noProof/>
               <w:sz w:val="24"/>
               <w:szCs w:val="24"/>
@@ -3690,7 +3640,7 @@
           <w:hyperlink w:anchor="_Toc212413789" w:history="1">
             <w:r>
               <w:rPr>
-                <w:rStyle w:val="Hyperlink"/>
+                <w:rStyle w:val="ae"/>
                 <w:noProof/>
                 <w:lang w:val="en-US"/>
               </w:rPr>
@@ -3698,7 +3648,6 @@
             </w:r>
             <w:r>
               <w:rPr>
-                <w:rFonts w:eastAsiaTheme="minorEastAsia"/>
                 <w:noProof/>
                 <w:sz w:val="24"/>
                 <w:szCs w:val="24"/>
@@ -3708,7 +3657,7 @@
             </w:r>
             <w:r>
               <w:rPr>
-                <w:rStyle w:val="Hyperlink"/>
+                <w:rStyle w:val="ae"/>
                 <w:noProof/>
                 <w:lang w:val="en-US"/>
               </w:rPr>
@@ -3772,7 +3721,6 @@
               <w:tab w:val="right" w:leader="dot" w:pos="9350"/>
             </w:tabs>
             <w:rPr>
-              <w:rFonts w:eastAsiaTheme="minorEastAsia"/>
               <w:noProof/>
               <w:sz w:val="24"/>
               <w:szCs w:val="24"/>
@@ -3782,7 +3730,7 @@
           <w:hyperlink w:anchor="_Toc212413790" w:history="1">
             <w:r>
               <w:rPr>
-                <w:rStyle w:val="Hyperlink"/>
+                <w:rStyle w:val="ae"/>
                 <w:noProof/>
                 <w:lang w:val="en-US"/>
               </w:rPr>
@@ -3790,7 +3738,6 @@
             </w:r>
             <w:r>
               <w:rPr>
-                <w:rFonts w:eastAsiaTheme="minorEastAsia"/>
                 <w:noProof/>
                 <w:sz w:val="24"/>
                 <w:szCs w:val="24"/>
@@ -3800,7 +3747,7 @@
             </w:r>
             <w:r>
               <w:rPr>
-                <w:rStyle w:val="Hyperlink"/>
+                <w:rStyle w:val="ae"/>
                 <w:noProof/>
                 <w:lang w:val="en-US"/>
               </w:rPr>
@@ -3864,7 +3811,6 @@
               <w:tab w:val="right" w:leader="dot" w:pos="9350"/>
             </w:tabs>
             <w:rPr>
-              <w:rFonts w:eastAsiaTheme="minorEastAsia"/>
               <w:noProof/>
               <w:sz w:val="24"/>
               <w:szCs w:val="24"/>
@@ -3874,7 +3820,7 @@
           <w:hyperlink w:anchor="_Toc212413791" w:history="1">
             <w:r>
               <w:rPr>
-                <w:rStyle w:val="Hyperlink"/>
+                <w:rStyle w:val="ae"/>
                 <w:noProof/>
                 <w:lang w:val="en-US"/>
               </w:rPr>
@@ -3882,7 +3828,6 @@
             </w:r>
             <w:r>
               <w:rPr>
-                <w:rFonts w:eastAsiaTheme="minorEastAsia"/>
                 <w:noProof/>
                 <w:sz w:val="24"/>
                 <w:szCs w:val="24"/>
@@ -3892,7 +3837,7 @@
             </w:r>
             <w:r>
               <w:rPr>
-                <w:rStyle w:val="Hyperlink"/>
+                <w:rStyle w:val="ae"/>
                 <w:noProof/>
                 <w:lang w:val="en-US"/>
               </w:rPr>
@@ -3956,7 +3901,6 @@
               <w:tab w:val="right" w:leader="dot" w:pos="9350"/>
             </w:tabs>
             <w:rPr>
-              <w:rFonts w:eastAsiaTheme="minorEastAsia"/>
               <w:noProof/>
               <w:sz w:val="24"/>
               <w:szCs w:val="24"/>
@@ -3966,7 +3910,7 @@
           <w:hyperlink w:anchor="_Toc212413792" w:history="1">
             <w:r>
               <w:rPr>
-                <w:rStyle w:val="Hyperlink"/>
+                <w:rStyle w:val="ae"/>
                 <w:noProof/>
                 <w:lang w:val="en-US"/>
               </w:rPr>
@@ -3974,7 +3918,6 @@
             </w:r>
             <w:r>
               <w:rPr>
-                <w:rFonts w:eastAsiaTheme="minorEastAsia"/>
                 <w:noProof/>
                 <w:sz w:val="24"/>
                 <w:szCs w:val="24"/>
@@ -3984,7 +3927,7 @@
             </w:r>
             <w:r>
               <w:rPr>
-                <w:rStyle w:val="Hyperlink"/>
+                <w:rStyle w:val="ae"/>
                 <w:noProof/>
                 <w:lang w:val="en-US"/>
               </w:rPr>
@@ -4048,7 +3991,6 @@
               <w:tab w:val="right" w:leader="dot" w:pos="9350"/>
             </w:tabs>
             <w:rPr>
-              <w:rFonts w:eastAsiaTheme="minorEastAsia"/>
               <w:noProof/>
               <w:sz w:val="24"/>
               <w:szCs w:val="24"/>
@@ -4058,7 +4000,7 @@
           <w:hyperlink w:anchor="_Toc212413793" w:history="1">
             <w:r>
               <w:rPr>
-                <w:rStyle w:val="Hyperlink"/>
+                <w:rStyle w:val="ae"/>
                 <w:noProof/>
                 <w:lang w:val="en-US"/>
               </w:rPr>
@@ -4066,7 +4008,6 @@
             </w:r>
             <w:r>
               <w:rPr>
-                <w:rFonts w:eastAsiaTheme="minorEastAsia"/>
                 <w:noProof/>
                 <w:sz w:val="24"/>
                 <w:szCs w:val="24"/>
@@ -4076,7 +4017,7 @@
             </w:r>
             <w:r>
               <w:rPr>
-                <w:rStyle w:val="Hyperlink"/>
+                <w:rStyle w:val="ae"/>
                 <w:noProof/>
                 <w:lang w:val="en-US"/>
               </w:rPr>
@@ -4140,7 +4081,6 @@
               <w:tab w:val="right" w:leader="dot" w:pos="9350"/>
             </w:tabs>
             <w:rPr>
-              <w:rFonts w:eastAsiaTheme="minorEastAsia"/>
               <w:noProof/>
               <w:sz w:val="24"/>
               <w:szCs w:val="24"/>
@@ -4150,7 +4090,7 @@
           <w:hyperlink w:anchor="_Toc212413794" w:history="1">
             <w:r>
               <w:rPr>
-                <w:rStyle w:val="Hyperlink"/>
+                <w:rStyle w:val="ae"/>
                 <w:noProof/>
                 <w:lang w:val="en-US"/>
               </w:rPr>
@@ -4158,7 +4098,6 @@
             </w:r>
             <w:r>
               <w:rPr>
-                <w:rFonts w:eastAsiaTheme="minorEastAsia"/>
                 <w:noProof/>
                 <w:sz w:val="24"/>
                 <w:szCs w:val="24"/>
@@ -4168,7 +4107,7 @@
             </w:r>
             <w:r>
               <w:rPr>
-                <w:rStyle w:val="Hyperlink"/>
+                <w:rStyle w:val="ae"/>
                 <w:noProof/>
                 <w:lang w:val="en-US"/>
               </w:rPr>
@@ -4232,7 +4171,6 @@
               <w:tab w:val="right" w:leader="dot" w:pos="9350"/>
             </w:tabs>
             <w:rPr>
-              <w:rFonts w:eastAsiaTheme="minorEastAsia"/>
               <w:noProof/>
               <w:sz w:val="24"/>
               <w:szCs w:val="24"/>
@@ -4242,7 +4180,7 @@
           <w:hyperlink w:anchor="_Toc212413795" w:history="1">
             <w:r>
               <w:rPr>
-                <w:rStyle w:val="Hyperlink"/>
+                <w:rStyle w:val="ae"/>
                 <w:noProof/>
                 <w:lang w:val="en-US"/>
               </w:rPr>
@@ -4250,7 +4188,6 @@
             </w:r>
             <w:r>
               <w:rPr>
-                <w:rFonts w:eastAsiaTheme="minorEastAsia"/>
                 <w:noProof/>
                 <w:sz w:val="24"/>
                 <w:szCs w:val="24"/>
@@ -4260,7 +4197,7 @@
             </w:r>
             <w:r>
               <w:rPr>
-                <w:rStyle w:val="Hyperlink"/>
+                <w:rStyle w:val="ae"/>
                 <w:noProof/>
                 <w:lang w:val="en-US"/>
               </w:rPr>
@@ -4324,7 +4261,6 @@
               <w:tab w:val="right" w:leader="dot" w:pos="9350"/>
             </w:tabs>
             <w:rPr>
-              <w:rFonts w:eastAsiaTheme="minorEastAsia"/>
               <w:noProof/>
               <w:sz w:val="24"/>
               <w:szCs w:val="24"/>
@@ -4334,7 +4270,7 @@
           <w:hyperlink w:anchor="_Toc212413796" w:history="1">
             <w:r>
               <w:rPr>
-                <w:rStyle w:val="Hyperlink"/>
+                <w:rStyle w:val="ae"/>
                 <w:noProof/>
                 <w:lang w:val="en-US"/>
               </w:rPr>
@@ -4342,7 +4278,6 @@
             </w:r>
             <w:r>
               <w:rPr>
-                <w:rFonts w:eastAsiaTheme="minorEastAsia"/>
                 <w:noProof/>
                 <w:sz w:val="24"/>
                 <w:szCs w:val="24"/>
@@ -4352,7 +4287,7 @@
             </w:r>
             <w:r>
               <w:rPr>
-                <w:rStyle w:val="Hyperlink"/>
+                <w:rStyle w:val="ae"/>
                 <w:noProof/>
                 <w:lang w:val="en-US"/>
               </w:rPr>
@@ -4416,7 +4351,6 @@
               <w:tab w:val="right" w:leader="dot" w:pos="9350"/>
             </w:tabs>
             <w:rPr>
-              <w:rFonts w:eastAsiaTheme="minorEastAsia"/>
               <w:noProof/>
               <w:sz w:val="24"/>
               <w:szCs w:val="24"/>
@@ -4426,7 +4360,7 @@
           <w:hyperlink w:anchor="_Toc212413797" w:history="1">
             <w:r>
               <w:rPr>
-                <w:rStyle w:val="Hyperlink"/>
+                <w:rStyle w:val="ae"/>
                 <w:noProof/>
                 <w:lang w:val="en-US"/>
               </w:rPr>
@@ -4434,7 +4368,6 @@
             </w:r>
             <w:r>
               <w:rPr>
-                <w:rFonts w:eastAsiaTheme="minorEastAsia"/>
                 <w:noProof/>
                 <w:sz w:val="24"/>
                 <w:szCs w:val="24"/>
@@ -4444,7 +4377,7 @@
             </w:r>
             <w:r>
               <w:rPr>
-                <w:rStyle w:val="Hyperlink"/>
+                <w:rStyle w:val="ae"/>
                 <w:noProof/>
                 <w:lang w:val="en-US"/>
               </w:rPr>
@@ -4508,7 +4441,6 @@
               <w:tab w:val="right" w:leader="dot" w:pos="9350"/>
             </w:tabs>
             <w:rPr>
-              <w:rFonts w:eastAsiaTheme="minorEastAsia"/>
               <w:noProof/>
               <w:sz w:val="24"/>
               <w:szCs w:val="24"/>
@@ -4518,7 +4450,7 @@
           <w:hyperlink w:anchor="_Toc212413798" w:history="1">
             <w:r>
               <w:rPr>
-                <w:rStyle w:val="Hyperlink"/>
+                <w:rStyle w:val="ae"/>
                 <w:noProof/>
                 <w:lang w:val="en-US"/>
               </w:rPr>
@@ -4526,7 +4458,6 @@
             </w:r>
             <w:r>
               <w:rPr>
-                <w:rFonts w:eastAsiaTheme="minorEastAsia"/>
                 <w:noProof/>
                 <w:sz w:val="24"/>
                 <w:szCs w:val="24"/>
@@ -4536,7 +4467,7 @@
             </w:r>
             <w:r>
               <w:rPr>
-                <w:rStyle w:val="Hyperlink"/>
+                <w:rStyle w:val="ae"/>
                 <w:noProof/>
                 <w:lang w:val="en-US"/>
               </w:rPr>
@@ -4600,7 +4531,6 @@
               <w:tab w:val="right" w:leader="dot" w:pos="9350"/>
             </w:tabs>
             <w:rPr>
-              <w:rFonts w:eastAsiaTheme="minorEastAsia"/>
               <w:noProof/>
               <w:sz w:val="24"/>
               <w:szCs w:val="24"/>
@@ -4610,7 +4540,7 @@
           <w:hyperlink w:anchor="_Toc212413799" w:history="1">
             <w:r>
               <w:rPr>
-                <w:rStyle w:val="Hyperlink"/>
+                <w:rStyle w:val="ae"/>
                 <w:noProof/>
                 <w:lang w:val="en-US"/>
               </w:rPr>
@@ -4618,7 +4548,6 @@
             </w:r>
             <w:r>
               <w:rPr>
-                <w:rFonts w:eastAsiaTheme="minorEastAsia"/>
                 <w:noProof/>
                 <w:sz w:val="24"/>
                 <w:szCs w:val="24"/>
@@ -4628,7 +4557,7 @@
             </w:r>
             <w:r>
               <w:rPr>
-                <w:rStyle w:val="Hyperlink"/>
+                <w:rStyle w:val="ae"/>
                 <w:noProof/>
                 <w:lang w:val="en-US"/>
               </w:rPr>
@@ -4692,7 +4621,6 @@
               <w:tab w:val="right" w:leader="dot" w:pos="9350"/>
             </w:tabs>
             <w:rPr>
-              <w:rFonts w:eastAsiaTheme="minorEastAsia"/>
               <w:noProof/>
               <w:sz w:val="24"/>
               <w:szCs w:val="24"/>
@@ -4702,7 +4630,7 @@
           <w:hyperlink w:anchor="_Toc212413800" w:history="1">
             <w:r>
               <w:rPr>
-                <w:rStyle w:val="Hyperlink"/>
+                <w:rStyle w:val="ae"/>
                 <w:noProof/>
                 <w:lang w:val="en-US"/>
               </w:rPr>
@@ -4710,7 +4638,6 @@
             </w:r>
             <w:r>
               <w:rPr>
-                <w:rFonts w:eastAsiaTheme="minorEastAsia"/>
                 <w:noProof/>
                 <w:sz w:val="24"/>
                 <w:szCs w:val="24"/>
@@ -4720,7 +4647,7 @@
             </w:r>
             <w:r>
               <w:rPr>
-                <w:rStyle w:val="Hyperlink"/>
+                <w:rStyle w:val="ae"/>
                 <w:noProof/>
                 <w:lang w:val="en-US"/>
               </w:rPr>
@@ -4784,7 +4711,6 @@
               <w:tab w:val="right" w:leader="dot" w:pos="9350"/>
             </w:tabs>
             <w:rPr>
-              <w:rFonts w:eastAsiaTheme="minorEastAsia"/>
               <w:noProof/>
               <w:sz w:val="24"/>
               <w:szCs w:val="24"/>
@@ -4794,7 +4720,7 @@
           <w:hyperlink w:anchor="_Toc212413801" w:history="1">
             <w:r>
               <w:rPr>
-                <w:rStyle w:val="Hyperlink"/>
+                <w:rStyle w:val="ae"/>
                 <w:noProof/>
                 <w:lang w:val="en-US"/>
               </w:rPr>
@@ -4802,7 +4728,6 @@
             </w:r>
             <w:r>
               <w:rPr>
-                <w:rFonts w:eastAsiaTheme="minorEastAsia"/>
                 <w:noProof/>
                 <w:sz w:val="24"/>
                 <w:szCs w:val="24"/>
@@ -4812,7 +4737,7 @@
             </w:r>
             <w:r>
               <w:rPr>
-                <w:rStyle w:val="Hyperlink"/>
+                <w:rStyle w:val="ae"/>
                 <w:noProof/>
                 <w:lang w:val="en-US"/>
               </w:rPr>
@@ -4876,7 +4801,6 @@
               <w:tab w:val="right" w:leader="dot" w:pos="9350"/>
             </w:tabs>
             <w:rPr>
-              <w:rFonts w:eastAsiaTheme="minorEastAsia"/>
               <w:noProof/>
               <w:sz w:val="24"/>
               <w:szCs w:val="24"/>
@@ -4886,7 +4810,7 @@
           <w:hyperlink w:anchor="_Toc212413802" w:history="1">
             <w:r>
               <w:rPr>
-                <w:rStyle w:val="Hyperlink"/>
+                <w:rStyle w:val="ae"/>
                 <w:noProof/>
                 <w:lang w:val="en-US"/>
               </w:rPr>
@@ -4894,7 +4818,6 @@
             </w:r>
             <w:r>
               <w:rPr>
-                <w:rFonts w:eastAsiaTheme="minorEastAsia"/>
                 <w:noProof/>
                 <w:sz w:val="24"/>
                 <w:szCs w:val="24"/>
@@ -4904,7 +4827,7 @@
             </w:r>
             <w:r>
               <w:rPr>
-                <w:rStyle w:val="Hyperlink"/>
+                <w:rStyle w:val="ae"/>
                 <w:noProof/>
                 <w:lang w:val="en-US"/>
               </w:rPr>
@@ -4968,7 +4891,6 @@
               <w:tab w:val="right" w:leader="dot" w:pos="9350"/>
             </w:tabs>
             <w:rPr>
-              <w:rFonts w:eastAsiaTheme="minorEastAsia"/>
               <w:noProof/>
               <w:sz w:val="24"/>
               <w:szCs w:val="24"/>
@@ -4978,7 +4900,7 @@
           <w:hyperlink w:anchor="_Toc212413803" w:history="1">
             <w:r>
               <w:rPr>
-                <w:rStyle w:val="Hyperlink"/>
+                <w:rStyle w:val="ae"/>
                 <w:noProof/>
                 <w:lang w:val="en-US"/>
               </w:rPr>
@@ -4986,7 +4908,6 @@
             </w:r>
             <w:r>
               <w:rPr>
-                <w:rFonts w:eastAsiaTheme="minorEastAsia"/>
                 <w:noProof/>
                 <w:sz w:val="24"/>
                 <w:szCs w:val="24"/>
@@ -4996,7 +4917,7 @@
             </w:r>
             <w:r>
               <w:rPr>
-                <w:rStyle w:val="Hyperlink"/>
+                <w:rStyle w:val="ae"/>
                 <w:noProof/>
                 <w:lang w:val="en-US"/>
               </w:rPr>
@@ -5060,7 +4981,6 @@
               <w:tab w:val="right" w:leader="dot" w:pos="9350"/>
             </w:tabs>
             <w:rPr>
-              <w:rFonts w:eastAsiaTheme="minorEastAsia"/>
               <w:noProof/>
               <w:sz w:val="24"/>
               <w:szCs w:val="24"/>
@@ -5070,7 +4990,7 @@
           <w:hyperlink w:anchor="_Toc212413804" w:history="1">
             <w:r>
               <w:rPr>
-                <w:rStyle w:val="Hyperlink"/>
+                <w:rStyle w:val="ae"/>
                 <w:noProof/>
                 <w:lang w:val="en-US"/>
               </w:rPr>
@@ -5078,7 +4998,6 @@
             </w:r>
             <w:r>
               <w:rPr>
-                <w:rFonts w:eastAsiaTheme="minorEastAsia"/>
                 <w:noProof/>
                 <w:sz w:val="24"/>
                 <w:szCs w:val="24"/>
@@ -5088,7 +5007,7 @@
             </w:r>
             <w:r>
               <w:rPr>
-                <w:rStyle w:val="Hyperlink"/>
+                <w:rStyle w:val="ae"/>
                 <w:noProof/>
                 <w:lang w:val="en-US"/>
               </w:rPr>
@@ -5152,7 +5071,6 @@
               <w:tab w:val="right" w:leader="dot" w:pos="9350"/>
             </w:tabs>
             <w:rPr>
-              <w:rFonts w:eastAsiaTheme="minorEastAsia"/>
               <w:noProof/>
               <w:sz w:val="24"/>
               <w:szCs w:val="24"/>
@@ -5162,7 +5080,7 @@
           <w:hyperlink w:anchor="_Toc212413805" w:history="1">
             <w:r>
               <w:rPr>
-                <w:rStyle w:val="Hyperlink"/>
+                <w:rStyle w:val="ae"/>
                 <w:noProof/>
                 <w:lang w:val="en-US"/>
               </w:rPr>
@@ -5170,7 +5088,6 @@
             </w:r>
             <w:r>
               <w:rPr>
-                <w:rFonts w:eastAsiaTheme="minorEastAsia"/>
                 <w:noProof/>
                 <w:sz w:val="24"/>
                 <w:szCs w:val="24"/>
@@ -5180,7 +5097,7 @@
             </w:r>
             <w:r>
               <w:rPr>
-                <w:rStyle w:val="Hyperlink"/>
+                <w:rStyle w:val="ae"/>
                 <w:noProof/>
                 <w:lang w:val="en-US"/>
               </w:rPr>
@@ -5244,7 +5161,6 @@
               <w:tab w:val="right" w:leader="dot" w:pos="9350"/>
             </w:tabs>
             <w:rPr>
-              <w:rFonts w:eastAsiaTheme="minorEastAsia"/>
               <w:noProof/>
               <w:sz w:val="24"/>
               <w:szCs w:val="24"/>
@@ -5254,7 +5170,7 @@
           <w:hyperlink w:anchor="_Toc212413806" w:history="1">
             <w:r>
               <w:rPr>
-                <w:rStyle w:val="Hyperlink"/>
+                <w:rStyle w:val="ae"/>
                 <w:noProof/>
                 <w:lang w:val="en-US"/>
               </w:rPr>
@@ -5262,7 +5178,6 @@
             </w:r>
             <w:r>
               <w:rPr>
-                <w:rFonts w:eastAsiaTheme="minorEastAsia"/>
                 <w:noProof/>
                 <w:sz w:val="24"/>
                 <w:szCs w:val="24"/>
@@ -5272,7 +5187,7 @@
             </w:r>
             <w:r>
               <w:rPr>
-                <w:rStyle w:val="Hyperlink"/>
+                <w:rStyle w:val="ae"/>
                 <w:noProof/>
                 <w:lang w:val="en-US"/>
               </w:rPr>
@@ -5336,7 +5251,6 @@
               <w:tab w:val="right" w:leader="dot" w:pos="9350"/>
             </w:tabs>
             <w:rPr>
-              <w:rFonts w:eastAsiaTheme="minorEastAsia"/>
               <w:noProof/>
               <w:sz w:val="24"/>
               <w:szCs w:val="24"/>
@@ -5346,7 +5260,7 @@
           <w:hyperlink w:anchor="_Toc212413807" w:history="1">
             <w:r>
               <w:rPr>
-                <w:rStyle w:val="Hyperlink"/>
+                <w:rStyle w:val="ae"/>
                 <w:noProof/>
                 <w:lang w:val="en-US"/>
               </w:rPr>
@@ -5354,7 +5268,6 @@
             </w:r>
             <w:r>
               <w:rPr>
-                <w:rFonts w:eastAsiaTheme="minorEastAsia"/>
                 <w:noProof/>
                 <w:sz w:val="24"/>
                 <w:szCs w:val="24"/>
@@ -5364,7 +5277,7 @@
             </w:r>
             <w:r>
               <w:rPr>
-                <w:rStyle w:val="Hyperlink"/>
+                <w:rStyle w:val="ae"/>
                 <w:noProof/>
                 <w:lang w:val="en-US"/>
               </w:rPr>
@@ -5428,7 +5341,6 @@
               <w:tab w:val="right" w:leader="dot" w:pos="9350"/>
             </w:tabs>
             <w:rPr>
-              <w:rFonts w:eastAsiaTheme="minorEastAsia"/>
               <w:noProof/>
               <w:sz w:val="24"/>
               <w:szCs w:val="24"/>
@@ -5438,7 +5350,7 @@
           <w:hyperlink w:anchor="_Toc212413808" w:history="1">
             <w:r>
               <w:rPr>
-                <w:rStyle w:val="Hyperlink"/>
+                <w:rStyle w:val="ae"/>
                 <w:noProof/>
                 <w:lang w:val="en-US"/>
               </w:rPr>
@@ -5446,7 +5358,6 @@
             </w:r>
             <w:r>
               <w:rPr>
-                <w:rFonts w:eastAsiaTheme="minorEastAsia"/>
                 <w:noProof/>
                 <w:sz w:val="24"/>
                 <w:szCs w:val="24"/>
@@ -5456,7 +5367,7 @@
             </w:r>
             <w:r>
               <w:rPr>
-                <w:rStyle w:val="Hyperlink"/>
+                <w:rStyle w:val="ae"/>
                 <w:noProof/>
                 <w:lang w:val="en-US"/>
               </w:rPr>
@@ -5520,7 +5431,6 @@
               <w:tab w:val="right" w:leader="dot" w:pos="9350"/>
             </w:tabs>
             <w:rPr>
-              <w:rFonts w:eastAsiaTheme="minorEastAsia"/>
               <w:noProof/>
               <w:sz w:val="24"/>
               <w:szCs w:val="24"/>
@@ -5530,7 +5440,7 @@
           <w:hyperlink w:anchor="_Toc212413809" w:history="1">
             <w:r>
               <w:rPr>
-                <w:rStyle w:val="Hyperlink"/>
+                <w:rStyle w:val="ae"/>
                 <w:noProof/>
                 <w:lang w:val="en-US"/>
               </w:rPr>
@@ -5538,7 +5448,6 @@
             </w:r>
             <w:r>
               <w:rPr>
-                <w:rFonts w:eastAsiaTheme="minorEastAsia"/>
                 <w:noProof/>
                 <w:sz w:val="24"/>
                 <w:szCs w:val="24"/>
@@ -5548,7 +5457,7 @@
             </w:r>
             <w:r>
               <w:rPr>
-                <w:rStyle w:val="Hyperlink"/>
+                <w:rStyle w:val="ae"/>
                 <w:noProof/>
                 <w:lang w:val="en-US"/>
               </w:rPr>
@@ -5612,7 +5521,6 @@
               <w:tab w:val="right" w:leader="dot" w:pos="9350"/>
             </w:tabs>
             <w:rPr>
-              <w:rFonts w:eastAsiaTheme="minorEastAsia"/>
               <w:noProof/>
               <w:sz w:val="24"/>
               <w:szCs w:val="24"/>
@@ -5622,7 +5530,7 @@
           <w:hyperlink w:anchor="_Toc212413810" w:history="1">
             <w:r>
               <w:rPr>
-                <w:rStyle w:val="Hyperlink"/>
+                <w:rStyle w:val="ae"/>
                 <w:noProof/>
                 <w:lang w:val="en-US"/>
               </w:rPr>
@@ -5630,7 +5538,6 @@
             </w:r>
             <w:r>
               <w:rPr>
-                <w:rFonts w:eastAsiaTheme="minorEastAsia"/>
                 <w:noProof/>
                 <w:sz w:val="24"/>
                 <w:szCs w:val="24"/>
@@ -5640,7 +5547,7 @@
             </w:r>
             <w:r>
               <w:rPr>
-                <w:rStyle w:val="Hyperlink"/>
+                <w:rStyle w:val="ae"/>
                 <w:noProof/>
                 <w:lang w:val="en-US"/>
               </w:rPr>
@@ -5704,7 +5611,6 @@
               <w:tab w:val="right" w:leader="dot" w:pos="9350"/>
             </w:tabs>
             <w:rPr>
-              <w:rFonts w:eastAsiaTheme="minorEastAsia"/>
               <w:noProof/>
               <w:sz w:val="24"/>
               <w:szCs w:val="24"/>
@@ -5714,7 +5620,7 @@
           <w:hyperlink w:anchor="_Toc212413811" w:history="1">
             <w:r>
               <w:rPr>
-                <w:rStyle w:val="Hyperlink"/>
+                <w:rStyle w:val="ae"/>
                 <w:noProof/>
                 <w:lang w:val="en-US"/>
               </w:rPr>
@@ -5722,7 +5628,6 @@
             </w:r>
             <w:r>
               <w:rPr>
-                <w:rFonts w:eastAsiaTheme="minorEastAsia"/>
                 <w:noProof/>
                 <w:sz w:val="24"/>
                 <w:szCs w:val="24"/>
@@ -5732,7 +5637,7 @@
             </w:r>
             <w:r>
               <w:rPr>
-                <w:rStyle w:val="Hyperlink"/>
+                <w:rStyle w:val="ae"/>
                 <w:noProof/>
                 <w:lang w:val="en-US"/>
               </w:rPr>
@@ -5796,7 +5701,6 @@
               <w:tab w:val="right" w:leader="dot" w:pos="9350"/>
             </w:tabs>
             <w:rPr>
-              <w:rFonts w:eastAsiaTheme="minorEastAsia"/>
               <w:noProof/>
               <w:sz w:val="24"/>
               <w:szCs w:val="24"/>
@@ -5806,7 +5710,7 @@
           <w:hyperlink w:anchor="_Toc212413812" w:history="1">
             <w:r>
               <w:rPr>
-                <w:rStyle w:val="Hyperlink"/>
+                <w:rStyle w:val="ae"/>
                 <w:noProof/>
                 <w:lang w:val="en-US"/>
               </w:rPr>
@@ -5814,7 +5718,6 @@
             </w:r>
             <w:r>
               <w:rPr>
-                <w:rFonts w:eastAsiaTheme="minorEastAsia"/>
                 <w:noProof/>
                 <w:sz w:val="24"/>
                 <w:szCs w:val="24"/>
@@ -5824,7 +5727,7 @@
             </w:r>
             <w:r>
               <w:rPr>
-                <w:rStyle w:val="Hyperlink"/>
+                <w:rStyle w:val="ae"/>
                 <w:noProof/>
                 <w:lang w:val="en-US"/>
               </w:rPr>
@@ -5888,7 +5791,6 @@
               <w:tab w:val="right" w:leader="dot" w:pos="9350"/>
             </w:tabs>
             <w:rPr>
-              <w:rFonts w:eastAsiaTheme="minorEastAsia"/>
               <w:noProof/>
               <w:sz w:val="24"/>
               <w:szCs w:val="24"/>
@@ -5898,7 +5800,7 @@
           <w:hyperlink w:anchor="_Toc212413813" w:history="1">
             <w:r>
               <w:rPr>
-                <w:rStyle w:val="Hyperlink"/>
+                <w:rStyle w:val="ae"/>
                 <w:noProof/>
                 <w:lang w:val="en-US"/>
               </w:rPr>
@@ -5906,7 +5808,6 @@
             </w:r>
             <w:r>
               <w:rPr>
-                <w:rFonts w:eastAsiaTheme="minorEastAsia"/>
                 <w:noProof/>
                 <w:sz w:val="24"/>
                 <w:szCs w:val="24"/>
@@ -5916,7 +5817,7 @@
             </w:r>
             <w:r>
               <w:rPr>
-                <w:rStyle w:val="Hyperlink"/>
+                <w:rStyle w:val="ae"/>
                 <w:noProof/>
                 <w:lang w:val="en-US"/>
               </w:rPr>
@@ -5980,7 +5881,6 @@
               <w:tab w:val="right" w:leader="dot" w:pos="9350"/>
             </w:tabs>
             <w:rPr>
-              <w:rFonts w:eastAsiaTheme="minorEastAsia"/>
               <w:noProof/>
               <w:sz w:val="24"/>
               <w:szCs w:val="24"/>
@@ -5990,7 +5890,7 @@
           <w:hyperlink w:anchor="_Toc212413814" w:history="1">
             <w:r>
               <w:rPr>
-                <w:rStyle w:val="Hyperlink"/>
+                <w:rStyle w:val="ae"/>
                 <w:noProof/>
                 <w:lang w:val="en-US"/>
               </w:rPr>
@@ -5998,7 +5898,6 @@
             </w:r>
             <w:r>
               <w:rPr>
-                <w:rFonts w:eastAsiaTheme="minorEastAsia"/>
                 <w:noProof/>
                 <w:sz w:val="24"/>
                 <w:szCs w:val="24"/>
@@ -6008,7 +5907,7 @@
             </w:r>
             <w:r>
               <w:rPr>
-                <w:rStyle w:val="Hyperlink"/>
+                <w:rStyle w:val="ae"/>
                 <w:noProof/>
                 <w:lang w:val="en-US"/>
               </w:rPr>
@@ -6113,7 +6012,7 @@
     </w:p>
     <w:p>
       <w:pPr>
-        <w:pStyle w:val="Heading1"/>
+        <w:pStyle w:val="1"/>
         <w:numPr>
           <w:ilvl w:val="0"/>
           <w:numId w:val="1"/>
@@ -6137,7 +6036,7 @@
     </w:p>
     <w:p>
       <w:pPr>
-        <w:pStyle w:val="Heading1"/>
+        <w:pStyle w:val="1"/>
         <w:numPr>
           <w:ilvl w:val="0"/>
           <w:numId w:val="1"/>
@@ -6160,7 +6059,7 @@
     </w:p>
     <w:p>
       <w:pPr>
-        <w:pStyle w:val="Heading1"/>
+        <w:pStyle w:val="1"/>
         <w:numPr>
           <w:ilvl w:val="1"/>
           <w:numId w:val="1"/>
@@ -6183,7 +6082,7 @@
     </w:p>
     <w:p>
       <w:pPr>
-        <w:pStyle w:val="Heading1"/>
+        <w:pStyle w:val="1"/>
         <w:numPr>
           <w:ilvl w:val="1"/>
           <w:numId w:val="1"/>
@@ -6206,7 +6105,7 @@
     </w:p>
     <w:p>
       <w:pPr>
-        <w:pStyle w:val="Heading1"/>
+        <w:pStyle w:val="1"/>
         <w:numPr>
           <w:ilvl w:val="1"/>
           <w:numId w:val="1"/>
@@ -6229,7 +6128,7 @@
     </w:p>
     <w:p>
       <w:pPr>
-        <w:pStyle w:val="Heading1"/>
+        <w:pStyle w:val="1"/>
         <w:numPr>
           <w:ilvl w:val="1"/>
           <w:numId w:val="1"/>
@@ -6252,7 +6151,7 @@
     </w:p>
     <w:p>
       <w:pPr>
-        <w:pStyle w:val="Heading1"/>
+        <w:pStyle w:val="1"/>
         <w:numPr>
           <w:ilvl w:val="0"/>
           <w:numId w:val="1"/>
@@ -6275,7 +6174,7 @@
     </w:p>
     <w:p>
       <w:pPr>
-        <w:pStyle w:val="Heading1"/>
+        <w:pStyle w:val="1"/>
         <w:numPr>
           <w:ilvl w:val="1"/>
           <w:numId w:val="1"/>
@@ -6298,7 +6197,7 @@
     </w:p>
     <w:p>
       <w:pPr>
-        <w:pStyle w:val="Heading1"/>
+        <w:pStyle w:val="1"/>
         <w:numPr>
           <w:ilvl w:val="1"/>
           <w:numId w:val="1"/>
@@ -6321,7 +6220,7 @@
     </w:p>
     <w:p>
       <w:pPr>
-        <w:pStyle w:val="Heading1"/>
+        <w:pStyle w:val="1"/>
         <w:numPr>
           <w:ilvl w:val="1"/>
           <w:numId w:val="1"/>
@@ -6344,7 +6243,7 @@
     </w:p>
     <w:p>
       <w:pPr>
-        <w:pStyle w:val="Heading1"/>
+        <w:pStyle w:val="1"/>
         <w:numPr>
           <w:ilvl w:val="1"/>
           <w:numId w:val="1"/>
@@ -6367,7 +6266,7 @@
     </w:p>
     <w:p>
       <w:pPr>
-        <w:pStyle w:val="Heading1"/>
+        <w:pStyle w:val="1"/>
         <w:numPr>
           <w:ilvl w:val="0"/>
           <w:numId w:val="1"/>
@@ -6396,7 +6295,7 @@
     </w:p>
     <w:p>
       <w:pPr>
-        <w:pStyle w:val="Heading1"/>
+        <w:pStyle w:val="1"/>
         <w:numPr>
           <w:ilvl w:val="1"/>
           <w:numId w:val="1"/>
@@ -6419,7 +6318,7 @@
     </w:p>
     <w:p>
       <w:pPr>
-        <w:pStyle w:val="Heading1"/>
+        <w:pStyle w:val="1"/>
         <w:numPr>
           <w:ilvl w:val="2"/>
           <w:numId w:val="1"/>
@@ -6442,7 +6341,7 @@
     </w:p>
     <w:p>
       <w:pPr>
-        <w:pStyle w:val="Heading1"/>
+        <w:pStyle w:val="1"/>
         <w:numPr>
           <w:ilvl w:val="2"/>
           <w:numId w:val="1"/>
@@ -6465,7 +6364,7 @@
     </w:p>
     <w:p>
       <w:pPr>
-        <w:pStyle w:val="Heading1"/>
+        <w:pStyle w:val="1"/>
         <w:numPr>
           <w:ilvl w:val="2"/>
           <w:numId w:val="1"/>
@@ -6488,7 +6387,7 @@
     </w:p>
     <w:p>
       <w:pPr>
-        <w:pStyle w:val="Heading1"/>
+        <w:pStyle w:val="1"/>
         <w:numPr>
           <w:ilvl w:val="2"/>
           <w:numId w:val="1"/>
@@ -6511,7 +6410,7 @@
     </w:p>
     <w:p>
       <w:pPr>
-        <w:pStyle w:val="Heading1"/>
+        <w:pStyle w:val="1"/>
         <w:numPr>
           <w:ilvl w:val="2"/>
           <w:numId w:val="1"/>
@@ -6534,7 +6433,7 @@
     </w:p>
     <w:p>
       <w:pPr>
-        <w:pStyle w:val="Heading1"/>
+        <w:pStyle w:val="1"/>
         <w:numPr>
           <w:ilvl w:val="1"/>
           <w:numId w:val="1"/>
@@ -6557,7 +6456,7 @@
     </w:p>
     <w:p>
       <w:pPr>
-        <w:pStyle w:val="Heading1"/>
+        <w:pStyle w:val="1"/>
         <w:numPr>
           <w:ilvl w:val="2"/>
           <w:numId w:val="1"/>
@@ -6580,7 +6479,7 @@
     </w:p>
     <w:p>
       <w:pPr>
-        <w:pStyle w:val="Heading1"/>
+        <w:pStyle w:val="1"/>
         <w:numPr>
           <w:ilvl w:val="2"/>
           <w:numId w:val="1"/>
@@ -6603,7 +6502,7 @@
     </w:p>
     <w:p>
       <w:pPr>
-        <w:pStyle w:val="Heading1"/>
+        <w:pStyle w:val="1"/>
         <w:numPr>
           <w:ilvl w:val="2"/>
           <w:numId w:val="1"/>
@@ -6626,7 +6525,7 @@
     </w:p>
     <w:p>
       <w:pPr>
-        <w:pStyle w:val="Heading1"/>
+        <w:pStyle w:val="1"/>
         <w:numPr>
           <w:ilvl w:val="2"/>
           <w:numId w:val="1"/>
@@ -6649,7 +6548,7 @@
     </w:p>
     <w:p>
       <w:pPr>
-        <w:pStyle w:val="Heading1"/>
+        <w:pStyle w:val="1"/>
         <w:numPr>
           <w:ilvl w:val="1"/>
           <w:numId w:val="1"/>
@@ -6672,7 +6571,7 @@
     </w:p>
     <w:p>
       <w:pPr>
-        <w:pStyle w:val="Heading1"/>
+        <w:pStyle w:val="1"/>
         <w:numPr>
           <w:ilvl w:val="2"/>
           <w:numId w:val="1"/>
@@ -6695,7 +6594,7 @@
     </w:p>
     <w:p>
       <w:pPr>
-        <w:pStyle w:val="Heading1"/>
+        <w:pStyle w:val="1"/>
         <w:numPr>
           <w:ilvl w:val="2"/>
           <w:numId w:val="1"/>
@@ -6718,7 +6617,7 @@
     </w:p>
     <w:p>
       <w:pPr>
-        <w:pStyle w:val="Heading1"/>
+        <w:pStyle w:val="1"/>
         <w:numPr>
           <w:ilvl w:val="2"/>
           <w:numId w:val="1"/>
@@ -6748,7 +6647,7 @@
     </w:p>
     <w:p>
       <w:pPr>
-        <w:pStyle w:val="Heading1"/>
+        <w:pStyle w:val="1"/>
         <w:numPr>
           <w:ilvl w:val="2"/>
           <w:numId w:val="1"/>
@@ -6771,7 +6670,7 @@
     </w:p>
     <w:p>
       <w:pPr>
-        <w:pStyle w:val="Heading1"/>
+        <w:pStyle w:val="1"/>
         <w:numPr>
           <w:ilvl w:val="0"/>
           <w:numId w:val="1"/>
@@ -6793,7 +6692,21 @@
         <w:rPr>
           <w:lang w:val="en-US"/>
         </w:rPr>
-        <w:t xml:space="preserve"> by kMeans (</w:t>
+        <w:t xml:space="preserve"> by </w:t>
+      </w:r>
+      <w:proofErr w:type="spellStart"/>
+      <w:r>
+        <w:rPr>
+          <w:lang w:val="en-US"/>
+        </w:rPr>
+        <w:t>kMeans</w:t>
+      </w:r>
+      <w:proofErr w:type="spellEnd"/>
+      <w:r>
+        <w:rPr>
+          <w:lang w:val="en-US"/>
+        </w:rPr>
+        <w:t xml:space="preserve"> (</w:t>
       </w:r>
       <w:r>
         <w:rPr>
@@ -6806,7 +6719,7 @@
     </w:p>
     <w:p>
       <w:pPr>
-        <w:pStyle w:val="Heading1"/>
+        <w:pStyle w:val="1"/>
         <w:numPr>
           <w:ilvl w:val="1"/>
           <w:numId w:val="1"/>
@@ -6829,7 +6742,7 @@
     </w:p>
     <w:p>
       <w:pPr>
-        <w:pStyle w:val="Heading1"/>
+        <w:pStyle w:val="1"/>
         <w:numPr>
           <w:ilvl w:val="2"/>
           <w:numId w:val="1"/>
@@ -6852,7 +6765,7 @@
     </w:p>
     <w:p>
       <w:pPr>
-        <w:pStyle w:val="Heading1"/>
+        <w:pStyle w:val="1"/>
         <w:numPr>
           <w:ilvl w:val="2"/>
           <w:numId w:val="1"/>
@@ -6875,7 +6788,7 @@
     </w:p>
     <w:p>
       <w:pPr>
-        <w:pStyle w:val="Heading1"/>
+        <w:pStyle w:val="1"/>
         <w:numPr>
           <w:ilvl w:val="2"/>
           <w:numId w:val="1"/>
@@ -6898,7 +6811,7 @@
     </w:p>
     <w:p>
       <w:pPr>
-        <w:pStyle w:val="Heading1"/>
+        <w:pStyle w:val="1"/>
         <w:numPr>
           <w:ilvl w:val="2"/>
           <w:numId w:val="1"/>
@@ -6921,7 +6834,7 @@
     </w:p>
     <w:p>
       <w:pPr>
-        <w:pStyle w:val="Heading1"/>
+        <w:pStyle w:val="1"/>
         <w:numPr>
           <w:ilvl w:val="2"/>
           <w:numId w:val="1"/>
@@ -6944,7 +6857,7 @@
     </w:p>
     <w:p>
       <w:pPr>
-        <w:pStyle w:val="Heading1"/>
+        <w:pStyle w:val="1"/>
         <w:numPr>
           <w:ilvl w:val="1"/>
           <w:numId w:val="1"/>
@@ -6967,7 +6880,7 @@
     </w:p>
     <w:p>
       <w:pPr>
-        <w:pStyle w:val="Heading1"/>
+        <w:pStyle w:val="1"/>
         <w:numPr>
           <w:ilvl w:val="2"/>
           <w:numId w:val="1"/>
@@ -6990,7 +6903,7 @@
     </w:p>
     <w:p>
       <w:pPr>
-        <w:pStyle w:val="Heading1"/>
+        <w:pStyle w:val="1"/>
         <w:numPr>
           <w:ilvl w:val="2"/>
           <w:numId w:val="1"/>
@@ -7013,7 +6926,7 @@
     </w:p>
     <w:p>
       <w:pPr>
-        <w:pStyle w:val="Heading1"/>
+        <w:pStyle w:val="1"/>
         <w:numPr>
           <w:ilvl w:val="2"/>
           <w:numId w:val="1"/>
@@ -7036,7 +6949,7 @@
     </w:p>
     <w:p>
       <w:pPr>
-        <w:pStyle w:val="Heading1"/>
+        <w:pStyle w:val="1"/>
         <w:numPr>
           <w:ilvl w:val="2"/>
           <w:numId w:val="1"/>
@@ -7059,7 +6972,7 @@
     </w:p>
     <w:p>
       <w:pPr>
-        <w:pStyle w:val="Heading1"/>
+        <w:pStyle w:val="1"/>
         <w:numPr>
           <w:ilvl w:val="1"/>
           <w:numId w:val="1"/>
@@ -7082,7 +6995,7 @@
     </w:p>
     <w:p>
       <w:pPr>
-        <w:pStyle w:val="Heading1"/>
+        <w:pStyle w:val="1"/>
         <w:numPr>
           <w:ilvl w:val="2"/>
           <w:numId w:val="1"/>
@@ -7105,7 +7018,7 @@
     </w:p>
     <w:p>
       <w:pPr>
-        <w:pStyle w:val="Heading1"/>
+        <w:pStyle w:val="1"/>
         <w:numPr>
           <w:ilvl w:val="2"/>
           <w:numId w:val="1"/>
@@ -7128,7 +7041,7 @@
     </w:p>
     <w:p>
       <w:pPr>
-        <w:pStyle w:val="Heading1"/>
+        <w:pStyle w:val="1"/>
         <w:numPr>
           <w:ilvl w:val="2"/>
           <w:numId w:val="1"/>
@@ -7157,7 +7070,7 @@
     </w:p>
     <w:p>
       <w:pPr>
-        <w:pStyle w:val="Heading1"/>
+        <w:pStyle w:val="1"/>
         <w:numPr>
           <w:ilvl w:val="2"/>
           <w:numId w:val="1"/>
@@ -7180,7 +7093,7 @@
     </w:p>
     <w:p>
       <w:pPr>
-        <w:pStyle w:val="Heading1"/>
+        <w:pStyle w:val="1"/>
         <w:numPr>
           <w:ilvl w:val="0"/>
           <w:numId w:val="1"/>
@@ -7215,7 +7128,7 @@
     </w:p>
     <w:p>
       <w:pPr>
-        <w:pStyle w:val="Heading1"/>
+        <w:pStyle w:val="1"/>
         <w:numPr>
           <w:ilvl w:val="1"/>
           <w:numId w:val="1"/>
@@ -7238,7 +7151,7 @@
     </w:p>
     <w:p>
       <w:pPr>
-        <w:pStyle w:val="Heading1"/>
+        <w:pStyle w:val="1"/>
         <w:numPr>
           <w:ilvl w:val="2"/>
           <w:numId w:val="1"/>
@@ -7261,7 +7174,7 @@
     </w:p>
     <w:p>
       <w:pPr>
-        <w:pStyle w:val="Heading1"/>
+        <w:pStyle w:val="1"/>
         <w:numPr>
           <w:ilvl w:val="2"/>
           <w:numId w:val="1"/>
@@ -7284,7 +7197,7 @@
     </w:p>
     <w:p>
       <w:pPr>
-        <w:pStyle w:val="Heading1"/>
+        <w:pStyle w:val="1"/>
         <w:numPr>
           <w:ilvl w:val="2"/>
           <w:numId w:val="1"/>
@@ -7307,7 +7220,7 @@
     </w:p>
     <w:p>
       <w:pPr>
-        <w:pStyle w:val="Heading1"/>
+        <w:pStyle w:val="1"/>
         <w:numPr>
           <w:ilvl w:val="2"/>
           <w:numId w:val="1"/>
@@ -7330,7 +7243,7 @@
     </w:p>
     <w:p>
       <w:pPr>
-        <w:pStyle w:val="Heading1"/>
+        <w:pStyle w:val="1"/>
         <w:numPr>
           <w:ilvl w:val="2"/>
           <w:numId w:val="1"/>
@@ -7353,7 +7266,7 @@
     </w:p>
     <w:p>
       <w:pPr>
-        <w:pStyle w:val="Heading1"/>
+        <w:pStyle w:val="1"/>
         <w:numPr>
           <w:ilvl w:val="1"/>
           <w:numId w:val="1"/>
@@ -7377,7 +7290,7 @@
     </w:p>
     <w:p>
       <w:pPr>
-        <w:pStyle w:val="Heading1"/>
+        <w:pStyle w:val="1"/>
         <w:numPr>
           <w:ilvl w:val="2"/>
           <w:numId w:val="1"/>
@@ -7400,7 +7313,7 @@
     </w:p>
     <w:p>
       <w:pPr>
-        <w:pStyle w:val="Heading1"/>
+        <w:pStyle w:val="1"/>
         <w:numPr>
           <w:ilvl w:val="2"/>
           <w:numId w:val="1"/>
@@ -7423,7 +7336,7 @@
     </w:p>
     <w:p>
       <w:pPr>
-        <w:pStyle w:val="Heading1"/>
+        <w:pStyle w:val="1"/>
         <w:numPr>
           <w:ilvl w:val="2"/>
           <w:numId w:val="1"/>
@@ -7446,7 +7359,7 @@
     </w:p>
     <w:p>
       <w:pPr>
-        <w:pStyle w:val="Heading1"/>
+        <w:pStyle w:val="1"/>
         <w:numPr>
           <w:ilvl w:val="2"/>
           <w:numId w:val="1"/>
@@ -7469,7 +7382,7 @@
     </w:p>
     <w:p>
       <w:pPr>
-        <w:pStyle w:val="Heading1"/>
+        <w:pStyle w:val="1"/>
         <w:numPr>
           <w:ilvl w:val="1"/>
           <w:numId w:val="1"/>
@@ -7492,7 +7405,7 @@
     </w:p>
     <w:p>
       <w:pPr>
-        <w:pStyle w:val="Heading1"/>
+        <w:pStyle w:val="1"/>
         <w:numPr>
           <w:ilvl w:val="2"/>
           <w:numId w:val="1"/>
@@ -7515,7 +7428,7 @@
     </w:p>
     <w:p>
       <w:pPr>
-        <w:pStyle w:val="Heading1"/>
+        <w:pStyle w:val="1"/>
         <w:numPr>
           <w:ilvl w:val="2"/>
           <w:numId w:val="1"/>
@@ -7538,7 +7451,7 @@
     </w:p>
     <w:p>
       <w:pPr>
-        <w:pStyle w:val="Heading1"/>
+        <w:pStyle w:val="1"/>
         <w:numPr>
           <w:ilvl w:val="2"/>
           <w:numId w:val="1"/>
@@ -7567,7 +7480,7 @@
     </w:p>
     <w:p>
       <w:pPr>
-        <w:pStyle w:val="Heading1"/>
+        <w:pStyle w:val="1"/>
         <w:numPr>
           <w:ilvl w:val="2"/>
           <w:numId w:val="1"/>
@@ -7590,7 +7503,155 @@
     </w:p>
     <w:p>
       <w:pPr>
-        <w:pStyle w:val="Heading1"/>
+        <w:rPr>
+          <w:lang w:val="en-US" w:eastAsia="zh-CN"/>
+        </w:rPr>
+      </w:pPr>
+    </w:p>
+    <w:p>
+      <w:pPr>
+        <w:rPr>
+          <w:lang w:val="en-US" w:eastAsia="zh-CN"/>
+        </w:rPr>
+      </w:pPr>
+    </w:p>
+    <w:p>
+      <w:pPr>
+        <w:rPr>
+          <w:lang w:val="en-US" w:eastAsia="zh-CN"/>
+        </w:rPr>
+      </w:pPr>
+    </w:p>
+    <w:p>
+      <w:pPr>
+        <w:rPr>
+          <w:lang w:val="en-US" w:eastAsia="zh-CN"/>
+        </w:rPr>
+      </w:pPr>
+    </w:p>
+    <w:p>
+      <w:pPr>
+        <w:rPr>
+          <w:lang w:val="en-US" w:eastAsia="zh-CN"/>
+        </w:rPr>
+      </w:pPr>
+    </w:p>
+    <w:p>
+      <w:pPr>
+        <w:rPr>
+          <w:lang w:val="en-US" w:eastAsia="zh-CN"/>
+        </w:rPr>
+      </w:pPr>
+    </w:p>
+    <w:p>
+      <w:pPr>
+        <w:rPr>
+          <w:lang w:val="en-US" w:eastAsia="zh-CN"/>
+        </w:rPr>
+      </w:pPr>
+    </w:p>
+    <w:p>
+      <w:pPr>
+        <w:rPr>
+          <w:lang w:val="en-US" w:eastAsia="zh-CN"/>
+        </w:rPr>
+      </w:pPr>
+    </w:p>
+    <w:p>
+      <w:pPr>
+        <w:rPr>
+          <w:lang w:val="en-US" w:eastAsia="zh-CN"/>
+        </w:rPr>
+      </w:pPr>
+    </w:p>
+    <w:p>
+      <w:pPr>
+        <w:rPr>
+          <w:lang w:val="en-US" w:eastAsia="zh-CN"/>
+        </w:rPr>
+      </w:pPr>
+    </w:p>
+    <w:p>
+      <w:pPr>
+        <w:rPr>
+          <w:lang w:val="en-US" w:eastAsia="zh-CN"/>
+        </w:rPr>
+      </w:pPr>
+    </w:p>
+    <w:p>
+      <w:pPr>
+        <w:rPr>
+          <w:lang w:val="en-US" w:eastAsia="zh-CN"/>
+        </w:rPr>
+      </w:pPr>
+    </w:p>
+    <w:p>
+      <w:pPr>
+        <w:rPr>
+          <w:lang w:val="en-US" w:eastAsia="zh-CN"/>
+        </w:rPr>
+      </w:pPr>
+    </w:p>
+    <w:p>
+      <w:pPr>
+        <w:rPr>
+          <w:lang w:val="en-US" w:eastAsia="zh-CN"/>
+        </w:rPr>
+      </w:pPr>
+    </w:p>
+    <w:p>
+      <w:pPr>
+        <w:rPr>
+          <w:lang w:val="en-US" w:eastAsia="zh-CN"/>
+        </w:rPr>
+      </w:pPr>
+    </w:p>
+    <w:p>
+      <w:pPr>
+        <w:rPr>
+          <w:lang w:val="en-US" w:eastAsia="zh-CN"/>
+        </w:rPr>
+      </w:pPr>
+    </w:p>
+    <w:p>
+      <w:pPr>
+        <w:rPr>
+          <w:lang w:val="en-US" w:eastAsia="zh-CN"/>
+        </w:rPr>
+      </w:pPr>
+    </w:p>
+    <w:p>
+      <w:pPr>
+        <w:rPr>
+          <w:lang w:val="en-US" w:eastAsia="zh-CN"/>
+        </w:rPr>
+      </w:pPr>
+    </w:p>
+    <w:p>
+      <w:pPr>
+        <w:rPr>
+          <w:lang w:val="en-US" w:eastAsia="zh-CN"/>
+        </w:rPr>
+      </w:pPr>
+    </w:p>
+    <w:p>
+      <w:pPr>
+        <w:rPr>
+          <w:lang w:val="en-US" w:eastAsia="zh-CN"/>
+        </w:rPr>
+      </w:pPr>
+    </w:p>
+    <w:p>
+      <w:pPr>
+        <w:rPr>
+          <w:rFonts w:hint="eastAsia"/>
+          <w:lang w:val="en-US" w:eastAsia="zh-CN"/>
+        </w:rPr>
+      </w:pPr>
+    </w:p>
+    <w:p>
+      <w:pPr>
+        <w:pStyle w:val="1"/>
         <w:numPr>
           <w:ilvl w:val="0"/>
           <w:numId w:val="1"/>
@@ -7857,7 +7918,7 @@
   <w:docDefaults>
     <w:rPrDefault>
       <w:rPr>
-        <w:rFonts w:asciiTheme="minorHAnsi" w:eastAsiaTheme="minorHAnsi" w:hAnsiTheme="minorHAnsi" w:cstheme="minorBidi"/>
+        <w:rFonts w:asciiTheme="minorHAnsi" w:eastAsiaTheme="minorEastAsia" w:hAnsiTheme="minorHAnsi" w:cstheme="minorBidi"/>
         <w:kern w:val="2"/>
         <w:sz w:val="22"/>
         <w:szCs w:val="22"/>
@@ -8249,16 +8310,16 @@
     <w:lsdException w:name="Unresolved Mention" w:semiHidden="1" w:unhideWhenUsed="1"/>
     <w:lsdException w:name="Smart Link" w:semiHidden="1" w:unhideWhenUsed="1"/>
   </w:latentStyles>
-  <w:style w:type="paragraph" w:default="1" w:styleId="Normal">
+  <w:style w:type="paragraph" w:default="1" w:styleId="a">
     <w:name w:val="Normal"/>
     <w:qFormat/>
     <w:rsid w:val="001C0901"/>
   </w:style>
-  <w:style w:type="paragraph" w:styleId="Heading1">
+  <w:style w:type="paragraph" w:styleId="1">
     <w:name w:val="heading 1"/>
-    <w:basedOn w:val="Normal"/>
-    <w:next w:val="Normal"/>
-    <w:link w:val="Heading1Char"/>
+    <w:basedOn w:val="a"/>
+    <w:next w:val="a"/>
+    <w:link w:val="10"/>
     <w:uiPriority w:val="9"/>
     <w:qFormat/>
     <w:rsid w:val="00F12104"/>
@@ -8275,11 +8336,11 @@
       <w:szCs w:val="40"/>
     </w:rPr>
   </w:style>
-  <w:style w:type="paragraph" w:styleId="Heading2">
+  <w:style w:type="paragraph" w:styleId="2">
     <w:name w:val="heading 2"/>
-    <w:basedOn w:val="Normal"/>
-    <w:next w:val="Normal"/>
-    <w:link w:val="Heading2Char"/>
+    <w:basedOn w:val="a"/>
+    <w:next w:val="a"/>
+    <w:link w:val="20"/>
     <w:uiPriority w:val="9"/>
     <w:unhideWhenUsed/>
     <w:qFormat/>
@@ -8297,11 +8358,11 @@
       <w:szCs w:val="32"/>
     </w:rPr>
   </w:style>
-  <w:style w:type="paragraph" w:styleId="Heading3">
+  <w:style w:type="paragraph" w:styleId="3">
     <w:name w:val="heading 3"/>
-    <w:basedOn w:val="Normal"/>
-    <w:next w:val="Normal"/>
-    <w:link w:val="Heading3Char"/>
+    <w:basedOn w:val="a"/>
+    <w:next w:val="a"/>
+    <w:link w:val="30"/>
     <w:uiPriority w:val="9"/>
     <w:semiHidden/>
     <w:unhideWhenUsed/>
@@ -8320,11 +8381,11 @@
       <w:szCs w:val="28"/>
     </w:rPr>
   </w:style>
-  <w:style w:type="paragraph" w:styleId="Heading4">
+  <w:style w:type="paragraph" w:styleId="4">
     <w:name w:val="heading 4"/>
-    <w:basedOn w:val="Normal"/>
-    <w:next w:val="Normal"/>
-    <w:link w:val="Heading4Char"/>
+    <w:basedOn w:val="a"/>
+    <w:next w:val="a"/>
+    <w:link w:val="40"/>
     <w:uiPriority w:val="9"/>
     <w:semiHidden/>
     <w:unhideWhenUsed/>
@@ -8343,11 +8404,11 @@
       <w:color w:val="0F4761" w:themeColor="accent1" w:themeShade="BF"/>
     </w:rPr>
   </w:style>
-  <w:style w:type="paragraph" w:styleId="Heading5">
+  <w:style w:type="paragraph" w:styleId="5">
     <w:name w:val="heading 5"/>
-    <w:basedOn w:val="Normal"/>
-    <w:next w:val="Normal"/>
-    <w:link w:val="Heading5Char"/>
+    <w:basedOn w:val="a"/>
+    <w:next w:val="a"/>
+    <w:link w:val="50"/>
     <w:uiPriority w:val="9"/>
     <w:semiHidden/>
     <w:unhideWhenUsed/>
@@ -8364,11 +8425,11 @@
       <w:color w:val="0F4761" w:themeColor="accent1" w:themeShade="BF"/>
     </w:rPr>
   </w:style>
-  <w:style w:type="paragraph" w:styleId="Heading6">
+  <w:style w:type="paragraph" w:styleId="6">
     <w:name w:val="heading 6"/>
-    <w:basedOn w:val="Normal"/>
-    <w:next w:val="Normal"/>
-    <w:link w:val="Heading6Char"/>
+    <w:basedOn w:val="a"/>
+    <w:next w:val="a"/>
+    <w:link w:val="60"/>
     <w:uiPriority w:val="9"/>
     <w:semiHidden/>
     <w:unhideWhenUsed/>
@@ -8387,11 +8448,11 @@
       <w:color w:val="595959" w:themeColor="text1" w:themeTint="A6"/>
     </w:rPr>
   </w:style>
-  <w:style w:type="paragraph" w:styleId="Heading7">
+  <w:style w:type="paragraph" w:styleId="7">
     <w:name w:val="heading 7"/>
-    <w:basedOn w:val="Normal"/>
-    <w:next w:val="Normal"/>
-    <w:link w:val="Heading7Char"/>
+    <w:basedOn w:val="a"/>
+    <w:next w:val="a"/>
+    <w:link w:val="70"/>
     <w:uiPriority w:val="9"/>
     <w:semiHidden/>
     <w:unhideWhenUsed/>
@@ -8408,11 +8469,11 @@
       <w:color w:val="595959" w:themeColor="text1" w:themeTint="A6"/>
     </w:rPr>
   </w:style>
-  <w:style w:type="paragraph" w:styleId="Heading8">
+  <w:style w:type="paragraph" w:styleId="8">
     <w:name w:val="heading 8"/>
-    <w:basedOn w:val="Normal"/>
-    <w:next w:val="Normal"/>
-    <w:link w:val="Heading8Char"/>
+    <w:basedOn w:val="a"/>
+    <w:next w:val="a"/>
+    <w:link w:val="80"/>
     <w:uiPriority w:val="9"/>
     <w:semiHidden/>
     <w:unhideWhenUsed/>
@@ -8431,11 +8492,11 @@
       <w:color w:val="272727" w:themeColor="text1" w:themeTint="D8"/>
     </w:rPr>
   </w:style>
-  <w:style w:type="paragraph" w:styleId="Heading9">
+  <w:style w:type="paragraph" w:styleId="9">
     <w:name w:val="heading 9"/>
-    <w:basedOn w:val="Normal"/>
-    <w:next w:val="Normal"/>
-    <w:link w:val="Heading9Char"/>
+    <w:basedOn w:val="a"/>
+    <w:next w:val="a"/>
+    <w:link w:val="90"/>
     <w:uiPriority w:val="9"/>
     <w:semiHidden/>
     <w:unhideWhenUsed/>
@@ -8452,13 +8513,13 @@
       <w:color w:val="272727" w:themeColor="text1" w:themeTint="D8"/>
     </w:rPr>
   </w:style>
-  <w:style w:type="character" w:default="1" w:styleId="DefaultParagraphFont">
+  <w:style w:type="character" w:default="1" w:styleId="a0">
     <w:name w:val="Default Paragraph Font"/>
     <w:uiPriority w:val="1"/>
     <w:semiHidden/>
     <w:unhideWhenUsed/>
   </w:style>
-  <w:style w:type="table" w:default="1" w:styleId="TableNormal">
+  <w:style w:type="table" w:default="1" w:styleId="a1">
     <w:name w:val="Normal Table"/>
     <w:uiPriority w:val="99"/>
     <w:semiHidden/>
@@ -8473,16 +8534,16 @@
       </w:tblCellMar>
     </w:tblPr>
   </w:style>
-  <w:style w:type="numbering" w:default="1" w:styleId="NoList">
+  <w:style w:type="numbering" w:default="1" w:styleId="a2">
     <w:name w:val="No List"/>
     <w:uiPriority w:val="99"/>
     <w:semiHidden/>
     <w:unhideWhenUsed/>
   </w:style>
-  <w:style w:type="character" w:customStyle="1" w:styleId="Heading1Char">
-    <w:name w:val="Heading 1 Char"/>
-    <w:basedOn w:val="DefaultParagraphFont"/>
-    <w:link w:val="Heading1"/>
+  <w:style w:type="character" w:customStyle="1" w:styleId="10">
+    <w:name w:val="标题 1 字符"/>
+    <w:basedOn w:val="a0"/>
+    <w:link w:val="1"/>
     <w:uiPriority w:val="9"/>
     <w:rsid w:val="00F12104"/>
     <w:rPr>
@@ -8492,10 +8553,10 @@
       <w:szCs w:val="40"/>
     </w:rPr>
   </w:style>
-  <w:style w:type="character" w:customStyle="1" w:styleId="Heading2Char">
-    <w:name w:val="Heading 2 Char"/>
-    <w:basedOn w:val="DefaultParagraphFont"/>
-    <w:link w:val="Heading2"/>
+  <w:style w:type="character" w:customStyle="1" w:styleId="20">
+    <w:name w:val="标题 2 字符"/>
+    <w:basedOn w:val="a0"/>
+    <w:link w:val="2"/>
     <w:uiPriority w:val="9"/>
     <w:rsid w:val="00F12104"/>
     <w:rPr>
@@ -8505,10 +8566,10 @@
       <w:szCs w:val="32"/>
     </w:rPr>
   </w:style>
-  <w:style w:type="character" w:customStyle="1" w:styleId="Heading3Char">
-    <w:name w:val="Heading 3 Char"/>
-    <w:basedOn w:val="DefaultParagraphFont"/>
-    <w:link w:val="Heading3"/>
+  <w:style w:type="character" w:customStyle="1" w:styleId="30">
+    <w:name w:val="标题 3 字符"/>
+    <w:basedOn w:val="a0"/>
+    <w:link w:val="3"/>
     <w:uiPriority w:val="9"/>
     <w:semiHidden/>
     <w:rsid w:val="00F12104"/>
@@ -8519,10 +8580,10 @@
       <w:szCs w:val="28"/>
     </w:rPr>
   </w:style>
-  <w:style w:type="character" w:customStyle="1" w:styleId="Heading4Char">
-    <w:name w:val="Heading 4 Char"/>
-    <w:basedOn w:val="DefaultParagraphFont"/>
-    <w:link w:val="Heading4"/>
+  <w:style w:type="character" w:customStyle="1" w:styleId="40">
+    <w:name w:val="标题 4 字符"/>
+    <w:basedOn w:val="a0"/>
+    <w:link w:val="4"/>
     <w:uiPriority w:val="9"/>
     <w:semiHidden/>
     <w:rsid w:val="00F12104"/>
@@ -8533,10 +8594,10 @@
       <w:color w:val="0F4761" w:themeColor="accent1" w:themeShade="BF"/>
     </w:rPr>
   </w:style>
-  <w:style w:type="character" w:customStyle="1" w:styleId="Heading5Char">
-    <w:name w:val="Heading 5 Char"/>
-    <w:basedOn w:val="DefaultParagraphFont"/>
-    <w:link w:val="Heading5"/>
+  <w:style w:type="character" w:customStyle="1" w:styleId="50">
+    <w:name w:val="标题 5 字符"/>
+    <w:basedOn w:val="a0"/>
+    <w:link w:val="5"/>
     <w:uiPriority w:val="9"/>
     <w:semiHidden/>
     <w:rsid w:val="00F12104"/>
@@ -8545,10 +8606,10 @@
       <w:color w:val="0F4761" w:themeColor="accent1" w:themeShade="BF"/>
     </w:rPr>
   </w:style>
-  <w:style w:type="character" w:customStyle="1" w:styleId="Heading6Char">
-    <w:name w:val="Heading 6 Char"/>
-    <w:basedOn w:val="DefaultParagraphFont"/>
-    <w:link w:val="Heading6"/>
+  <w:style w:type="character" w:customStyle="1" w:styleId="60">
+    <w:name w:val="标题 6 字符"/>
+    <w:basedOn w:val="a0"/>
+    <w:link w:val="6"/>
     <w:uiPriority w:val="9"/>
     <w:semiHidden/>
     <w:rsid w:val="00F12104"/>
@@ -8559,10 +8620,10 @@
       <w:color w:val="595959" w:themeColor="text1" w:themeTint="A6"/>
     </w:rPr>
   </w:style>
-  <w:style w:type="character" w:customStyle="1" w:styleId="Heading7Char">
-    <w:name w:val="Heading 7 Char"/>
-    <w:basedOn w:val="DefaultParagraphFont"/>
-    <w:link w:val="Heading7"/>
+  <w:style w:type="character" w:customStyle="1" w:styleId="70">
+    <w:name w:val="标题 7 字符"/>
+    <w:basedOn w:val="a0"/>
+    <w:link w:val="7"/>
     <w:uiPriority w:val="9"/>
     <w:semiHidden/>
     <w:rsid w:val="00F12104"/>
@@ -8571,10 +8632,10 @@
       <w:color w:val="595959" w:themeColor="text1" w:themeTint="A6"/>
     </w:rPr>
   </w:style>
-  <w:style w:type="character" w:customStyle="1" w:styleId="Heading8Char">
-    <w:name w:val="Heading 8 Char"/>
-    <w:basedOn w:val="DefaultParagraphFont"/>
-    <w:link w:val="Heading8"/>
+  <w:style w:type="character" w:customStyle="1" w:styleId="80">
+    <w:name w:val="标题 8 字符"/>
+    <w:basedOn w:val="a0"/>
+    <w:link w:val="8"/>
     <w:uiPriority w:val="9"/>
     <w:semiHidden/>
     <w:rsid w:val="00F12104"/>
@@ -8585,10 +8646,10 @@
       <w:color w:val="272727" w:themeColor="text1" w:themeTint="D8"/>
     </w:rPr>
   </w:style>
-  <w:style w:type="character" w:customStyle="1" w:styleId="Heading9Char">
-    <w:name w:val="Heading 9 Char"/>
-    <w:basedOn w:val="DefaultParagraphFont"/>
-    <w:link w:val="Heading9"/>
+  <w:style w:type="character" w:customStyle="1" w:styleId="90">
+    <w:name w:val="标题 9 字符"/>
+    <w:basedOn w:val="a0"/>
+    <w:link w:val="9"/>
     <w:uiPriority w:val="9"/>
     <w:semiHidden/>
     <w:rsid w:val="00F12104"/>
@@ -8597,11 +8658,11 @@
       <w:color w:val="272727" w:themeColor="text1" w:themeTint="D8"/>
     </w:rPr>
   </w:style>
-  <w:style w:type="paragraph" w:styleId="Title">
+  <w:style w:type="paragraph" w:styleId="a3">
     <w:name w:val="Title"/>
-    <w:basedOn w:val="Normal"/>
-    <w:next w:val="Normal"/>
-    <w:link w:val="TitleChar"/>
+    <w:basedOn w:val="a"/>
+    <w:next w:val="a"/>
+    <w:link w:val="a4"/>
     <w:uiPriority w:val="10"/>
     <w:qFormat/>
     <w:rsid w:val="00F12104"/>
@@ -8617,10 +8678,10 @@
       <w:szCs w:val="56"/>
     </w:rPr>
   </w:style>
-  <w:style w:type="character" w:customStyle="1" w:styleId="TitleChar">
-    <w:name w:val="Title Char"/>
-    <w:basedOn w:val="DefaultParagraphFont"/>
-    <w:link w:val="Title"/>
+  <w:style w:type="character" w:customStyle="1" w:styleId="a4">
+    <w:name w:val="标题 字符"/>
+    <w:basedOn w:val="a0"/>
+    <w:link w:val="a3"/>
     <w:uiPriority w:val="10"/>
     <w:rsid w:val="00F12104"/>
     <w:rPr>
@@ -8631,11 +8692,11 @@
       <w:szCs w:val="56"/>
     </w:rPr>
   </w:style>
-  <w:style w:type="paragraph" w:styleId="Subtitle">
+  <w:style w:type="paragraph" w:styleId="a5">
     <w:name w:val="Subtitle"/>
-    <w:basedOn w:val="Normal"/>
-    <w:next w:val="Normal"/>
-    <w:link w:val="SubtitleChar"/>
+    <w:basedOn w:val="a"/>
+    <w:next w:val="a"/>
+    <w:link w:val="a6"/>
     <w:uiPriority w:val="11"/>
     <w:qFormat/>
     <w:rsid w:val="00F12104"/>
@@ -8652,10 +8713,10 @@
       <w:szCs w:val="28"/>
     </w:rPr>
   </w:style>
-  <w:style w:type="character" w:customStyle="1" w:styleId="SubtitleChar">
-    <w:name w:val="Subtitle Char"/>
-    <w:basedOn w:val="DefaultParagraphFont"/>
-    <w:link w:val="Subtitle"/>
+  <w:style w:type="character" w:customStyle="1" w:styleId="a6">
+    <w:name w:val="副标题 字符"/>
+    <w:basedOn w:val="a0"/>
+    <w:link w:val="a5"/>
     <w:uiPriority w:val="11"/>
     <w:rsid w:val="00F12104"/>
     <w:rPr>
@@ -8666,11 +8727,11 @@
       <w:szCs w:val="28"/>
     </w:rPr>
   </w:style>
-  <w:style w:type="paragraph" w:styleId="Quote">
+  <w:style w:type="paragraph" w:styleId="a7">
     <w:name w:val="Quote"/>
-    <w:basedOn w:val="Normal"/>
-    <w:next w:val="Normal"/>
-    <w:link w:val="QuoteChar"/>
+    <w:basedOn w:val="a"/>
+    <w:next w:val="a"/>
+    <w:link w:val="a8"/>
     <w:uiPriority w:val="29"/>
     <w:qFormat/>
     <w:rsid w:val="00F12104"/>
@@ -8684,10 +8745,10 @@
       <w:color w:val="404040" w:themeColor="text1" w:themeTint="BF"/>
     </w:rPr>
   </w:style>
-  <w:style w:type="character" w:customStyle="1" w:styleId="QuoteChar">
-    <w:name w:val="Quote Char"/>
-    <w:basedOn w:val="DefaultParagraphFont"/>
-    <w:link w:val="Quote"/>
+  <w:style w:type="character" w:customStyle="1" w:styleId="a8">
+    <w:name w:val="引用 字符"/>
+    <w:basedOn w:val="a0"/>
+    <w:link w:val="a7"/>
     <w:uiPriority w:val="29"/>
     <w:rsid w:val="00F12104"/>
     <w:rPr>
@@ -8696,9 +8757,9 @@
       <w:color w:val="404040" w:themeColor="text1" w:themeTint="BF"/>
     </w:rPr>
   </w:style>
-  <w:style w:type="paragraph" w:styleId="ListParagraph">
+  <w:style w:type="paragraph" w:styleId="a9">
     <w:name w:val="List Paragraph"/>
-    <w:basedOn w:val="Normal"/>
+    <w:basedOn w:val="a"/>
     <w:uiPriority w:val="34"/>
     <w:qFormat/>
     <w:rsid w:val="00F12104"/>
@@ -8707,9 +8768,9 @@
       <w:contextualSpacing/>
     </w:pPr>
   </w:style>
-  <w:style w:type="character" w:styleId="IntenseEmphasis">
+  <w:style w:type="character" w:styleId="aa">
     <w:name w:val="Intense Emphasis"/>
-    <w:basedOn w:val="DefaultParagraphFont"/>
+    <w:basedOn w:val="a0"/>
     <w:uiPriority w:val="21"/>
     <w:qFormat/>
     <w:rsid w:val="00F12104"/>
@@ -8719,11 +8780,11 @@
       <w:color w:val="0F4761" w:themeColor="accent1" w:themeShade="BF"/>
     </w:rPr>
   </w:style>
-  <w:style w:type="paragraph" w:styleId="IntenseQuote">
+  <w:style w:type="paragraph" w:styleId="ab">
     <w:name w:val="Intense Quote"/>
-    <w:basedOn w:val="Normal"/>
-    <w:next w:val="Normal"/>
-    <w:link w:val="IntenseQuoteChar"/>
+    <w:basedOn w:val="a"/>
+    <w:next w:val="a"/>
+    <w:link w:val="ac"/>
     <w:uiPriority w:val="30"/>
     <w:qFormat/>
     <w:rsid w:val="00F12104"/>
@@ -8742,10 +8803,10 @@
       <w:color w:val="0F4761" w:themeColor="accent1" w:themeShade="BF"/>
     </w:rPr>
   </w:style>
-  <w:style w:type="character" w:customStyle="1" w:styleId="IntenseQuoteChar">
-    <w:name w:val="Intense Quote Char"/>
-    <w:basedOn w:val="DefaultParagraphFont"/>
-    <w:link w:val="IntenseQuote"/>
+  <w:style w:type="character" w:customStyle="1" w:styleId="ac">
+    <w:name w:val="明显引用 字符"/>
+    <w:basedOn w:val="a0"/>
+    <w:link w:val="ab"/>
     <w:uiPriority w:val="30"/>
     <w:rsid w:val="00F12104"/>
     <w:rPr>
@@ -8754,9 +8815,9 @@
       <w:color w:val="0F4761" w:themeColor="accent1" w:themeShade="BF"/>
     </w:rPr>
   </w:style>
-  <w:style w:type="character" w:styleId="IntenseReference">
+  <w:style w:type="character" w:styleId="ad">
     <w:name w:val="Intense Reference"/>
-    <w:basedOn w:val="DefaultParagraphFont"/>
+    <w:basedOn w:val="a0"/>
     <w:uiPriority w:val="32"/>
     <w:qFormat/>
     <w:rsid w:val="00F12104"/>
@@ -8768,10 +8829,10 @@
       <w:spacing w:val="5"/>
     </w:rPr>
   </w:style>
-  <w:style w:type="paragraph" w:styleId="TOCHeading">
+  <w:style w:type="paragraph" w:styleId="TOC">
     <w:name w:val="TOC Heading"/>
-    <w:basedOn w:val="Heading1"/>
-    <w:next w:val="Normal"/>
+    <w:basedOn w:val="1"/>
+    <w:next w:val="a"/>
     <w:uiPriority w:val="39"/>
     <w:unhideWhenUsed/>
     <w:qFormat/>
@@ -8790,8 +8851,8 @@
   </w:style>
   <w:style w:type="paragraph" w:styleId="TOC1">
     <w:name w:val="toc 1"/>
-    <w:basedOn w:val="Normal"/>
-    <w:next w:val="Normal"/>
+    <w:basedOn w:val="a"/>
+    <w:next w:val="a"/>
     <w:autoRedefine/>
     <w:uiPriority w:val="39"/>
     <w:unhideWhenUsed/>
@@ -8800,9 +8861,9 @@
       <w:spacing w:after="100"/>
     </w:pPr>
   </w:style>
-  <w:style w:type="character" w:styleId="Hyperlink">
+  <w:style w:type="character" w:styleId="ae">
     <w:name w:val="Hyperlink"/>
-    <w:basedOn w:val="DefaultParagraphFont"/>
+    <w:basedOn w:val="a0"/>
     <w:uiPriority w:val="99"/>
     <w:unhideWhenUsed/>
     <w:rsid w:val="001E1310"/>
@@ -8811,10 +8872,10 @@
       <w:u w:val="single"/>
     </w:rPr>
   </w:style>
-  <w:style w:type="paragraph" w:styleId="Header">
+  <w:style w:type="paragraph" w:styleId="af">
     <w:name w:val="header"/>
-    <w:basedOn w:val="Normal"/>
-    <w:link w:val="HeaderChar"/>
+    <w:basedOn w:val="a"/>
+    <w:link w:val="af0"/>
     <w:uiPriority w:val="99"/>
     <w:unhideWhenUsed/>
     <w:rsid w:val="00EE7819"/>
@@ -8826,17 +8887,17 @@
       <w:spacing w:after="0" w:line="240" w:lineRule="auto"/>
     </w:pPr>
   </w:style>
-  <w:style w:type="character" w:customStyle="1" w:styleId="HeaderChar">
-    <w:name w:val="Header Char"/>
-    <w:basedOn w:val="DefaultParagraphFont"/>
-    <w:link w:val="Header"/>
+  <w:style w:type="character" w:customStyle="1" w:styleId="af0">
+    <w:name w:val="页眉 字符"/>
+    <w:basedOn w:val="a0"/>
+    <w:link w:val="af"/>
     <w:uiPriority w:val="99"/>
     <w:rsid w:val="00EE7819"/>
   </w:style>
-  <w:style w:type="paragraph" w:styleId="Footer">
+  <w:style w:type="paragraph" w:styleId="af1">
     <w:name w:val="footer"/>
-    <w:basedOn w:val="Normal"/>
-    <w:link w:val="FooterChar"/>
+    <w:basedOn w:val="a"/>
+    <w:link w:val="af2"/>
     <w:uiPriority w:val="99"/>
     <w:unhideWhenUsed/>
     <w:rsid w:val="00EE7819"/>
@@ -8848,10 +8909,10 @@
       <w:spacing w:after="0" w:line="240" w:lineRule="auto"/>
     </w:pPr>
   </w:style>
-  <w:style w:type="character" w:customStyle="1" w:styleId="FooterChar">
-    <w:name w:val="Footer Char"/>
-    <w:basedOn w:val="DefaultParagraphFont"/>
-    <w:link w:val="Footer"/>
+  <w:style w:type="character" w:customStyle="1" w:styleId="af2">
+    <w:name w:val="页脚 字符"/>
+    <w:basedOn w:val="a0"/>
+    <w:link w:val="af1"/>
     <w:uiPriority w:val="99"/>
     <w:rsid w:val="00EE7819"/>
   </w:style>

</xml_diff>